<commit_message>
adjusting the link to revised gDoc
</commit_message>
<xml_diff>
--- a/TechComm/writing-strategies/AudienceAnalysisForm4Decisionmaker.docx
+++ b/TechComm/writing-strategies/AudienceAnalysisForm4Decisionmaker.docx
@@ -277,6 +277,120 @@
     <w:p>
       <w:pPr>
         <w:pStyle w:val="Boxed"/>
+        <w:rPr>
+          <w:sz w:val="24"/>
+          <w:szCs w:val="24"/>
+        </w:rPr>
+      </w:pPr>
+      <w:r>
+        <w:rPr>
+          <w:sz w:val="24"/>
+          <w:szCs w:val="24"/>
+        </w:rPr>
+        <w:t xml:space="preserve">Why is this person the appropriate </w:t>
+      </w:r>
+      <w:r>
+        <w:rPr>
+          <w:sz w:val="24"/>
+          <w:szCs w:val="24"/>
+        </w:rPr>
+        <w:t>decision-maker</w:t>
+      </w:r>
+      <w:r>
+        <w:rPr>
+          <w:sz w:val="24"/>
+          <w:szCs w:val="24"/>
+        </w:rPr>
+        <w:t xml:space="preserve"> for your recommendation report? </w:t>
+      </w:r>
+    </w:p>
+    <w:p>
+      <w:pPr>
+        <w:pStyle w:val="Boxed"/>
+        <w:rPr>
+          <w:sz w:val="24"/>
+          <w:szCs w:val="24"/>
+        </w:rPr>
+      </w:pPr>
+    </w:p>
+    <w:p>
+      <w:pPr>
+        <w:pStyle w:val="Boxed"/>
+        <w:rPr>
+          <w:sz w:val="4"/>
+          <w:szCs w:val="4"/>
+        </w:rPr>
+      </w:pPr>
+    </w:p>
+    <w:p>
+      <w:pPr>
+        <w:pStyle w:val="Heading2"/>
+      </w:pPr>
+      <w:r>
+        <w:t>Decision-Maker</w:t>
+      </w:r>
+      <w:r>
+        <w:t>’s</w:t>
+      </w:r>
+      <w:r>
+        <w:t xml:space="preserve"> </w:t>
+      </w:r>
+      <w:proofErr w:type="gramStart"/>
+      <w:r>
+        <w:t>Social Media</w:t>
+      </w:r>
+      <w:proofErr w:type="gramEnd"/>
+    </w:p>
+    <w:p>
+      <w:pPr>
+        <w:pStyle w:val="Boxed"/>
+        <w:rPr>
+          <w:i/>
+          <w:iCs/>
+          <w:sz w:val="24"/>
+          <w:szCs w:val="24"/>
+        </w:rPr>
+      </w:pPr>
+      <w:r>
+        <w:rPr>
+          <w:i/>
+          <w:iCs/>
+          <w:sz w:val="24"/>
+          <w:szCs w:val="24"/>
+        </w:rPr>
+        <w:t xml:space="preserve">You can add or remove social media from this list. Not </w:t>
+      </w:r>
+      <w:r>
+        <w:rPr>
+          <w:i/>
+          <w:iCs/>
+          <w:sz w:val="24"/>
+          <w:szCs w:val="24"/>
+        </w:rPr>
+        <w:t xml:space="preserve">every </w:t>
+      </w:r>
+      <w:r>
+        <w:rPr>
+          <w:i/>
+          <w:iCs/>
+          <w:sz w:val="24"/>
+          <w:szCs w:val="24"/>
+        </w:rPr>
+        <w:t>decision-maker</w:t>
+      </w:r>
+      <w:r>
+        <w:rPr>
+          <w:i/>
+          <w:iCs/>
+          <w:sz w:val="24"/>
+          <w:szCs w:val="24"/>
+        </w:rPr>
+        <w:t xml:space="preserve"> will have every social media account.</w:t>
+      </w:r>
+    </w:p>
+    <w:p>
+      <w:pPr>
+        <w:pStyle w:val="Boxed"/>
         <w:spacing w:after="0"/>
         <w:rPr>
           <w:sz w:val="24"/>
@@ -288,14 +402,106 @@
           <w:sz w:val="24"/>
           <w:szCs w:val="24"/>
         </w:rPr>
-        <w:t xml:space="preserve">Links to Information about </w:t>
-      </w:r>
-      <w:r>
-        <w:rPr>
-          <w:sz w:val="24"/>
-          <w:szCs w:val="24"/>
-        </w:rPr>
-        <w:t>Decision-Maker</w:t>
+        <w:t>Which group member</w:t>
+      </w:r>
+      <w:r>
+        <w:rPr>
+          <w:sz w:val="24"/>
+          <w:szCs w:val="24"/>
+        </w:rPr>
+        <w:t>(s) worked on</w:t>
+      </w:r>
+      <w:r>
+        <w:rPr>
+          <w:sz w:val="24"/>
+          <w:szCs w:val="24"/>
+        </w:rPr>
+        <w:t xml:space="preserve"> this section? </w:t>
+      </w:r>
+    </w:p>
+    <w:p>
+      <w:pPr>
+        <w:pStyle w:val="Boxed"/>
+        <w:spacing w:after="0"/>
+        <w:rPr>
+          <w:sz w:val="24"/>
+          <w:szCs w:val="24"/>
+        </w:rPr>
+      </w:pPr>
+      <w:r>
+        <w:rPr>
+          <w:sz w:val="24"/>
+          <w:szCs w:val="24"/>
+        </w:rPr>
+        <w:t>Leader:</w:t>
+      </w:r>
+    </w:p>
+    <w:p>
+      <w:pPr>
+        <w:pStyle w:val="Boxed"/>
+        <w:rPr>
+          <w:sz w:val="24"/>
+          <w:szCs w:val="24"/>
+        </w:rPr>
+      </w:pPr>
+      <w:r>
+        <w:rPr>
+          <w:sz w:val="24"/>
+          <w:szCs w:val="24"/>
+        </w:rPr>
+        <w:t xml:space="preserve">Helpers: </w:t>
+      </w:r>
+    </w:p>
+    <w:p>
+      <w:pPr>
+        <w:pStyle w:val="Boxed"/>
+        <w:spacing w:after="0"/>
+        <w:rPr>
+          <w:sz w:val="24"/>
+          <w:szCs w:val="24"/>
+        </w:rPr>
+      </w:pPr>
+      <w:r>
+        <w:rPr>
+          <w:sz w:val="24"/>
+          <w:szCs w:val="24"/>
+        </w:rPr>
+        <w:t xml:space="preserve">Links to </w:t>
+      </w:r>
+      <w:r>
+        <w:rPr>
+          <w:sz w:val="24"/>
+          <w:szCs w:val="24"/>
+        </w:rPr>
+        <w:t>Webpages</w:t>
+      </w:r>
+      <w:r>
+        <w:rPr>
+          <w:sz w:val="24"/>
+          <w:szCs w:val="24"/>
+        </w:rPr>
+        <w:t xml:space="preserve"> about </w:t>
+      </w:r>
+      <w:r>
+        <w:rPr>
+          <w:sz w:val="24"/>
+          <w:szCs w:val="24"/>
+        </w:rPr>
+        <w:t>decision-maker</w:t>
+      </w:r>
+      <w:r>
+        <w:rPr>
+          <w:sz w:val="24"/>
+          <w:szCs w:val="24"/>
+        </w:rPr>
+        <w:t xml:space="preserve"> </w:t>
+      </w:r>
+      <w:r>
+        <w:rPr>
+          <w:sz w:val="24"/>
+          <w:szCs w:val="24"/>
+        </w:rPr>
+        <w:t>(do not include any of the accounts listed below)</w:t>
       </w:r>
       <w:r>
         <w:rPr>
@@ -359,8 +565,8 @@
       <w:pPr>
         <w:pStyle w:val="Boxed"/>
         <w:rPr>
-          <w:sz w:val="4"/>
-          <w:szCs w:val="4"/>
+          <w:sz w:val="24"/>
+          <w:szCs w:val="24"/>
         </w:rPr>
       </w:pPr>
       <w:r>
@@ -377,132 +583,6 @@
         </w:rPr>
         <w:tab/>
         <w:t>Link 3</w:t>
-      </w:r>
-      <w:r>
-        <w:rPr>
-          <w:sz w:val="24"/>
-          <w:szCs w:val="24"/>
-        </w:rPr>
-        <w:br/>
-      </w:r>
-    </w:p>
-    <w:p>
-      <w:pPr>
-        <w:pStyle w:val="Heading2"/>
-      </w:pPr>
-      <w:r>
-        <w:t>Decision-Maker</w:t>
-      </w:r>
-      <w:r>
-        <w:t>’s</w:t>
-      </w:r>
-      <w:r>
-        <w:t xml:space="preserve"> </w:t>
-      </w:r>
-      <w:r>
-        <w:t>Social Media</w:t>
-      </w:r>
-    </w:p>
-    <w:p>
-      <w:pPr>
-        <w:pStyle w:val="Boxed"/>
-        <w:rPr>
-          <w:i/>
-          <w:iCs/>
-          <w:sz w:val="24"/>
-          <w:szCs w:val="24"/>
-        </w:rPr>
-      </w:pPr>
-      <w:r>
-        <w:rPr>
-          <w:i/>
-          <w:iCs/>
-          <w:sz w:val="24"/>
-          <w:szCs w:val="24"/>
-        </w:rPr>
-        <w:t xml:space="preserve">You can add or remove social media from this list. Not every </w:t>
-      </w:r>
-      <w:r>
-        <w:rPr>
-          <w:i/>
-          <w:iCs/>
-          <w:sz w:val="24"/>
-          <w:szCs w:val="24"/>
-        </w:rPr>
-        <w:t>Decision-Maker</w:t>
-      </w:r>
-      <w:r>
-        <w:rPr>
-          <w:i/>
-          <w:iCs/>
-          <w:sz w:val="24"/>
-          <w:szCs w:val="24"/>
-        </w:rPr>
-        <w:t xml:space="preserve"> will have every social media account.</w:t>
-      </w:r>
-    </w:p>
-    <w:p>
-      <w:pPr>
-        <w:pStyle w:val="Boxed"/>
-        <w:spacing w:after="0"/>
-        <w:rPr>
-          <w:sz w:val="24"/>
-          <w:szCs w:val="24"/>
-        </w:rPr>
-      </w:pPr>
-      <w:r>
-        <w:rPr>
-          <w:sz w:val="24"/>
-          <w:szCs w:val="24"/>
-        </w:rPr>
-        <w:t>Which group member</w:t>
-      </w:r>
-      <w:r>
-        <w:rPr>
-          <w:sz w:val="24"/>
-          <w:szCs w:val="24"/>
-        </w:rPr>
-        <w:t>(s) worked on</w:t>
-      </w:r>
-      <w:r>
-        <w:rPr>
-          <w:sz w:val="24"/>
-          <w:szCs w:val="24"/>
-        </w:rPr>
-        <w:t xml:space="preserve"> this section? </w:t>
-      </w:r>
-    </w:p>
-    <w:p>
-      <w:pPr>
-        <w:pStyle w:val="Boxed"/>
-        <w:spacing w:after="0"/>
-        <w:rPr>
-          <w:sz w:val="24"/>
-          <w:szCs w:val="24"/>
-        </w:rPr>
-      </w:pPr>
-      <w:r>
-        <w:rPr>
-          <w:sz w:val="24"/>
-          <w:szCs w:val="24"/>
-        </w:rPr>
-        <w:t>Leader:</w:t>
-      </w:r>
-    </w:p>
-    <w:p>
-      <w:pPr>
-        <w:pStyle w:val="Boxed"/>
-        <w:rPr>
-          <w:sz w:val="24"/>
-          <w:szCs w:val="24"/>
-        </w:rPr>
-      </w:pPr>
-      <w:r>
-        <w:rPr>
-          <w:sz w:val="24"/>
-          <w:szCs w:val="24"/>
-        </w:rPr>
-        <w:t xml:space="preserve">Helpers: </w:t>
       </w:r>
     </w:p>
     <w:p>
@@ -901,13 +981,13 @@
         <w:t>(</w:t>
       </w:r>
       <w:r>
-        <w:t>Address h</w:t>
-      </w:r>
-      <w:r>
-        <w:t>ow the report help them accomplish their job</w:t>
-      </w:r>
-      <w:r>
-        <w:t>):</w:t>
+        <w:t xml:space="preserve">Address how the report </w:t>
+      </w:r>
+      <w:r>
+        <w:t xml:space="preserve">will </w:t>
+      </w:r>
+      <w:r>
+        <w:t>help them accomplish their job):</w:t>
       </w:r>
     </w:p>
     <w:p>
@@ -1229,7 +1309,7 @@
           <w:sz w:val="24"/>
           <w:szCs w:val="24"/>
         </w:rPr>
-        <w:t xml:space="preserve">Consider all the information you have gathered about the </w:t>
+        <w:t xml:space="preserve">Consider all the information you have gathered about </w:t>
       </w:r>
       <w:r>
         <w:rPr>
@@ -1238,7 +1318,7 @@
           <w:sz w:val="24"/>
           <w:szCs w:val="24"/>
         </w:rPr>
-        <w:t>Decision-Maker</w:t>
+        <w:t xml:space="preserve">the </w:t>
       </w:r>
       <w:r>
         <w:rPr>
@@ -1247,23 +1327,138 @@
           <w:sz w:val="24"/>
           <w:szCs w:val="24"/>
         </w:rPr>
-        <w:t xml:space="preserve"> and make decisions about how your audience will influence your report by answering the questions below.</w:t>
-      </w:r>
-    </w:p>
-    <w:p>
-      <w:pPr>
-        <w:pStyle w:val="Boxed"/>
-        <w:rPr>
-          <w:sz w:val="24"/>
-          <w:szCs w:val="24"/>
-        </w:rPr>
-      </w:pPr>
-      <w:r>
-        <w:rPr>
-          <w:sz w:val="24"/>
-          <w:szCs w:val="24"/>
-        </w:rPr>
-        <w:t>What style of language is appropriate for your report? (e.g., casual, very professional, business casual)</w:t>
+        <w:t>decision-maker</w:t>
+      </w:r>
+      <w:r>
+        <w:rPr>
+          <w:i/>
+          <w:iCs/>
+          <w:sz w:val="24"/>
+          <w:szCs w:val="24"/>
+        </w:rPr>
+        <w:t xml:space="preserve"> </w:t>
+      </w:r>
+      <w:r>
+        <w:rPr>
+          <w:i/>
+          <w:iCs/>
+          <w:sz w:val="24"/>
+          <w:szCs w:val="24"/>
+        </w:rPr>
+        <w:t>and</w:t>
+      </w:r>
+      <w:r>
+        <w:rPr>
+          <w:i/>
+          <w:iCs/>
+          <w:sz w:val="24"/>
+          <w:szCs w:val="24"/>
+        </w:rPr>
+        <w:t xml:space="preserve"> make decisions about how your audience will influence your report by answering the questions below.</w:t>
+      </w:r>
+    </w:p>
+    <w:p>
+      <w:pPr>
+        <w:pStyle w:val="Boxed"/>
+        <w:rPr>
+          <w:sz w:val="24"/>
+          <w:szCs w:val="24"/>
+        </w:rPr>
+      </w:pPr>
+      <w:r>
+        <w:rPr>
+          <w:sz w:val="24"/>
+          <w:szCs w:val="24"/>
+        </w:rPr>
+        <w:t>Suggest some ways you can</w:t>
+      </w:r>
+      <w:r>
+        <w:rPr>
+          <w:sz w:val="24"/>
+          <w:szCs w:val="24"/>
+        </w:rPr>
+        <w:t xml:space="preserve"> draw your decision-maker into your report</w:t>
+      </w:r>
+      <w:r>
+        <w:rPr>
+          <w:sz w:val="24"/>
+          <w:szCs w:val="24"/>
+        </w:rPr>
+        <w:t>, b</w:t>
+      </w:r>
+      <w:r>
+        <w:rPr>
+          <w:sz w:val="24"/>
+          <w:szCs w:val="24"/>
+        </w:rPr>
+        <w:t>ased on your audience profile</w:t>
+      </w:r>
+      <w:r>
+        <w:rPr>
+          <w:sz w:val="24"/>
+          <w:szCs w:val="24"/>
+        </w:rPr>
+        <w:t>.</w:t>
+      </w:r>
+      <w:r>
+        <w:rPr>
+          <w:sz w:val="24"/>
+          <w:szCs w:val="24"/>
+        </w:rPr>
+        <w:t xml:space="preserve"> What hook</w:t>
+      </w:r>
+      <w:r>
+        <w:rPr>
+          <w:sz w:val="24"/>
+          <w:szCs w:val="24"/>
+        </w:rPr>
+        <w:t>(s)</w:t>
+      </w:r>
+      <w:r>
+        <w:rPr>
+          <w:sz w:val="24"/>
+          <w:szCs w:val="24"/>
+        </w:rPr>
+        <w:t xml:space="preserve"> </w:t>
+      </w:r>
+      <w:r>
+        <w:rPr>
+          <w:sz w:val="24"/>
+          <w:szCs w:val="24"/>
+        </w:rPr>
+        <w:t>can</w:t>
+      </w:r>
+      <w:r>
+        <w:rPr>
+          <w:sz w:val="24"/>
+          <w:szCs w:val="24"/>
+        </w:rPr>
+        <w:t xml:space="preserve"> you use to get them involved and invested in your recommendations?</w:t>
+      </w:r>
+    </w:p>
+    <w:p>
+      <w:pPr>
+        <w:pStyle w:val="Boxed"/>
+        <w:rPr>
+          <w:sz w:val="24"/>
+          <w:szCs w:val="24"/>
+        </w:rPr>
+      </w:pPr>
+    </w:p>
+    <w:p>
+      <w:pPr>
+        <w:pStyle w:val="Boxed"/>
+        <w:rPr>
+          <w:sz w:val="24"/>
+          <w:szCs w:val="24"/>
+        </w:rPr>
+      </w:pPr>
+      <w:r>
+        <w:rPr>
+          <w:sz w:val="24"/>
+          <w:szCs w:val="24"/>
+        </w:rPr>
+        <w:t>What plain language considerations will you keep in mind as you collaborate on your report? What writing style and readability level will be best for your decision-maker?</w:t>
       </w:r>
     </w:p>
     <w:p>
@@ -1295,7 +1490,7 @@
           <w:sz w:val="24"/>
           <w:szCs w:val="24"/>
         </w:rPr>
-        <w:t>Decision-Maker</w:t>
+        <w:t>decision-maker</w:t>
       </w:r>
       <w:r>
         <w:rPr>
@@ -1334,7 +1529,7 @@
           <w:sz w:val="24"/>
           <w:szCs w:val="24"/>
         </w:rPr>
-        <w:t>Decision-Maker</w:t>
+        <w:t>decision-maker</w:t>
       </w:r>
       <w:r>
         <w:rPr>
@@ -1495,7 +1690,55 @@
           <w:szCs w:val="16"/>
           <w:shd w:val="clear" w:color="auto" w:fill="FFFFFF"/>
         </w:rPr>
-        <w:t>CC Attribution-NonCommercial-ShareAlike 4.0 International</w:t>
+        <w:t>CC Attribution-</w:t>
+      </w:r>
+      <w:proofErr w:type="spellStart"/>
+      <w:r>
+        <w:rPr>
+          <w:rStyle w:val="Hyperlink"/>
+          <w:rFonts w:ascii="Calibri" w:hAnsi="Calibri" w:cs="Calibri"/>
+          <w:color w:val="1155CC"/>
+          <w:sz w:val="16"/>
+          <w:szCs w:val="16"/>
+          <w:shd w:val="clear" w:color="auto" w:fill="FFFFFF"/>
+        </w:rPr>
+        <w:t>NonCommercial</w:t>
+      </w:r>
+      <w:proofErr w:type="spellEnd"/>
+      <w:r>
+        <w:rPr>
+          <w:rStyle w:val="Hyperlink"/>
+          <w:rFonts w:ascii="Calibri" w:hAnsi="Calibri" w:cs="Calibri"/>
+          <w:color w:val="1155CC"/>
+          <w:sz w:val="16"/>
+          <w:szCs w:val="16"/>
+          <w:shd w:val="clear" w:color="auto" w:fill="FFFFFF"/>
+        </w:rPr>
+        <w:t>-</w:t>
+      </w:r>
+      <w:proofErr w:type="spellStart"/>
+      <w:r>
+        <w:rPr>
+          <w:rStyle w:val="Hyperlink"/>
+          <w:rFonts w:ascii="Calibri" w:hAnsi="Calibri" w:cs="Calibri"/>
+          <w:color w:val="1155CC"/>
+          <w:sz w:val="16"/>
+          <w:szCs w:val="16"/>
+          <w:shd w:val="clear" w:color="auto" w:fill="FFFFFF"/>
+        </w:rPr>
+        <w:t>ShareAlike</w:t>
+      </w:r>
+      <w:proofErr w:type="spellEnd"/>
+      <w:r>
+        <w:rPr>
+          <w:rStyle w:val="Hyperlink"/>
+          <w:rFonts w:ascii="Calibri" w:hAnsi="Calibri" w:cs="Calibri"/>
+          <w:color w:val="1155CC"/>
+          <w:sz w:val="16"/>
+          <w:szCs w:val="16"/>
+          <w:shd w:val="clear" w:color="auto" w:fill="FFFFFF"/>
+        </w:rPr>
+        <w:t xml:space="preserve"> 4.0 International</w:t>
       </w:r>
     </w:hyperlink>
     <w:r>

</xml_diff>

<commit_message>
start on revision, plus new form
</commit_message>
<xml_diff>
--- a/TechComm/writing-strategies/AudienceAnalysisForm4Decisionmaker.docx
+++ b/TechComm/writing-strategies/AudienceAnalysisForm4Decisionmaker.docx
@@ -1,14 +1,32 @@
 
 <file path=word/document.xml><?xml version="1.0" encoding="utf-8"?>
-<w:document xmlns:wpc="http://schemas.microsoft.com/office/word/2010/wordprocessingCanvas" xmlns:cx="http://schemas.microsoft.com/office/drawing/2014/chartex" xmlns:cx1="http://schemas.microsoft.com/office/drawing/2015/9/8/chartex" xmlns:cx2="http://schemas.microsoft.com/office/drawing/2015/10/21/chartex" xmlns:cx3="http://schemas.microsoft.com/office/drawing/2016/5/9/chartex" xmlns:cx4="http://schemas.microsoft.com/office/drawing/2016/5/10/chartex" xmlns:cx5="http://schemas.microsoft.com/office/drawing/2016/5/11/chartex" xmlns:cx6="http://schemas.microsoft.com/office/drawing/2016/5/12/chartex" xmlns:cx7="http://schemas.microsoft.com/office/drawing/2016/5/13/chartex" xmlns:cx8="http://schemas.microsoft.com/office/drawing/2016/5/14/chartex" xmlns:mc="http://schemas.openxmlformats.org/markup-compatibility/2006" xmlns:aink="http://schemas.microsoft.com/office/drawing/2016/ink" xmlns:am3d="http://schemas.microsoft.com/office/drawing/2017/model3d" xmlns:o="urn:schemas-microsoft-com:office:office" xmlns:oel="http://schemas.microsoft.com/office/2019/extlst" xmlns:r="http://schemas.openxmlformats.org/officeDocument/2006/relationships" xmlns:m="http://schemas.openxmlformats.org/officeDocument/2006/math" xmlns:v="urn:schemas-microsoft-com:vml" xmlns:wp14="http://schemas.microsoft.com/office/word/2010/wordprocessingDrawing" xmlns:wp="http://schemas.openxmlformats.org/drawingml/2006/wordprocessingDrawing" xmlns:w10="urn:schemas-microsoft-com:office:word" xmlns:w="http://schemas.openxmlformats.org/wordprocessingml/2006/main" xmlns:w14="http://schemas.microsoft.com/office/word/2010/wordml" xmlns:w15="http://schemas.microsoft.com/office/word/2012/wordml" xmlns:w16cex="http://schemas.microsoft.com/office/word/2018/wordml/cex" xmlns:w16cid="http://schemas.microsoft.com/office/word/2016/wordml/cid" xmlns:w16="http://schemas.microsoft.com/office/word/2018/wordml" xmlns:w16sdtdh="http://schemas.microsoft.com/office/word/2020/wordml/sdtdatahash" xmlns:w16se="http://schemas.microsoft.com/office/word/2015/wordml/symex" xmlns:wpg="http://schemas.microsoft.com/office/word/2010/wordprocessingGroup" xmlns:wpi="http://schemas.microsoft.com/office/word/2010/wordprocessingInk" xmlns:wne="http://schemas.microsoft.com/office/word/2006/wordml" xmlns:wps="http://schemas.microsoft.com/office/word/2010/wordprocessingShape" mc:Ignorable="w14 w15 w16se w16cid w16 w16cex w16sdtdh wp14">
+<w:document xmlns:wpc="http://schemas.microsoft.com/office/word/2010/wordprocessingCanvas" xmlns:cx="http://schemas.microsoft.com/office/drawing/2014/chartex" xmlns:cx1="http://schemas.microsoft.com/office/drawing/2015/9/8/chartex" xmlns:cx2="http://schemas.microsoft.com/office/drawing/2015/10/21/chartex" xmlns:cx3="http://schemas.microsoft.com/office/drawing/2016/5/9/chartex" xmlns:cx4="http://schemas.microsoft.com/office/drawing/2016/5/10/chartex" xmlns:cx5="http://schemas.microsoft.com/office/drawing/2016/5/11/chartex" xmlns:cx6="http://schemas.microsoft.com/office/drawing/2016/5/12/chartex" xmlns:cx7="http://schemas.microsoft.com/office/drawing/2016/5/13/chartex" xmlns:cx8="http://schemas.microsoft.com/office/drawing/2016/5/14/chartex" xmlns:mc="http://schemas.openxmlformats.org/markup-compatibility/2006" xmlns:aink="http://schemas.microsoft.com/office/drawing/2016/ink" xmlns:am3d="http://schemas.microsoft.com/office/drawing/2017/model3d" xmlns:o="urn:schemas-microsoft-com:office:office" xmlns:oel="http://schemas.microsoft.com/office/2019/extlst" xmlns:r="http://schemas.openxmlformats.org/officeDocument/2006/relationships" xmlns:m="http://schemas.openxmlformats.org/officeDocument/2006/math" xmlns:v="urn:schemas-microsoft-com:vml" xmlns:wp14="http://schemas.microsoft.com/office/word/2010/wordprocessingDrawing" xmlns:wp="http://schemas.openxmlformats.org/drawingml/2006/wordprocessingDrawing" xmlns:w10="urn:schemas-microsoft-com:office:word" xmlns:w="http://schemas.openxmlformats.org/wordprocessingml/2006/main" xmlns:w14="http://schemas.microsoft.com/office/word/2010/wordml" xmlns:w15="http://schemas.microsoft.com/office/word/2012/wordml" xmlns:w16cex="http://schemas.microsoft.com/office/word/2018/wordml/cex" xmlns:w16cid="http://schemas.microsoft.com/office/word/2016/wordml/cid" xmlns:w16="http://schemas.microsoft.com/office/word/2018/wordml" xmlns:w16du="http://schemas.microsoft.com/office/word/2023/wordml/word16du" xmlns:w16sdtdh="http://schemas.microsoft.com/office/word/2020/wordml/sdtdatahash" xmlns:w16se="http://schemas.microsoft.com/office/word/2015/wordml/symex" xmlns:wpg="http://schemas.microsoft.com/office/word/2010/wordprocessingGroup" xmlns:wpi="http://schemas.microsoft.com/office/word/2010/wordprocessingInk" xmlns:wne="http://schemas.microsoft.com/office/word/2006/wordml" xmlns:wps="http://schemas.microsoft.com/office/word/2010/wordprocessingShape" mc:Ignorable="w14 w15 w16se w16cid w16 w16cex w16sdtdh w16du wp14">
   <w:body>
     <w:p>
       <w:pPr>
         <w:pStyle w:val="Heading1"/>
         <w:spacing w:before="0"/>
-      </w:pPr>
-      <w:r>
-        <w:t>Try-It #15: Group Project Audience Analysis</w:t>
+        <w:rPr>
+          <w:rFonts w:asciiTheme="minorHAnsi" w:hAnsiTheme="minorHAnsi" w:cstheme="minorHAnsi"/>
+        </w:rPr>
+      </w:pPr>
+      <w:r>
+        <w:rPr>
+          <w:rFonts w:asciiTheme="minorHAnsi" w:hAnsiTheme="minorHAnsi" w:cstheme="minorHAnsi"/>
+        </w:rPr>
+        <w:t xml:space="preserve">Try-It #15: </w:t>
+      </w:r>
+      <w:r>
+        <w:rPr>
+          <w:rFonts w:asciiTheme="minorHAnsi" w:hAnsiTheme="minorHAnsi" w:cstheme="minorHAnsi"/>
+        </w:rPr>
+        <w:t>Recommendation Report</w:t>
+      </w:r>
+      <w:r>
+        <w:rPr>
+          <w:rFonts w:asciiTheme="minorHAnsi" w:hAnsiTheme="minorHAnsi" w:cstheme="minorHAnsi"/>
+        </w:rPr>
+        <w:t xml:space="preserve"> Audience Analysis</w:t>
       </w:r>
     </w:p>
     <w:p>
@@ -22,9 +40,79 @@
         </w:pBdr>
         <w:shd w:val="clear" w:color="auto" w:fill="FCF1E8"/>
         <w:spacing w:before="0"/>
-      </w:pPr>
-      <w:r>
+        <w:rPr>
+          <w:rFonts w:asciiTheme="minorHAnsi" w:hAnsiTheme="minorHAnsi" w:cstheme="minorHAnsi"/>
+        </w:rPr>
+      </w:pPr>
+      <w:r>
+        <w:rPr>
+          <w:rFonts w:asciiTheme="minorHAnsi" w:hAnsiTheme="minorHAnsi" w:cstheme="minorHAnsi"/>
+        </w:rPr>
         <w:t>Instructions</w:t>
+      </w:r>
+    </w:p>
+    <w:p>
+      <w:pPr>
+        <w:pBdr>
+          <w:top w:val="single" w:sz="12" w:space="1" w:color="861F41"/>
+          <w:left w:val="single" w:sz="12" w:space="4" w:color="861F41"/>
+          <w:bottom w:val="single" w:sz="12" w:space="1" w:color="861F41"/>
+          <w:right w:val="single" w:sz="12" w:space="4" w:color="861F41"/>
+        </w:pBdr>
+        <w:shd w:val="clear" w:color="auto" w:fill="FCF1E8"/>
+        <w:rPr>
+          <w:sz w:val="24"/>
+          <w:szCs w:val="24"/>
+        </w:rPr>
+      </w:pPr>
+      <w:r>
+        <w:rPr>
+          <w:sz w:val="24"/>
+          <w:szCs w:val="24"/>
+        </w:rPr>
+        <w:t xml:space="preserve">Divide this activity among your group members. There are </w:t>
+      </w:r>
+      <w:r>
+        <w:rPr>
+          <w:sz w:val="24"/>
+          <w:szCs w:val="24"/>
+        </w:rPr>
+        <w:t>five</w:t>
+      </w:r>
+      <w:r>
+        <w:rPr>
+          <w:sz w:val="24"/>
+          <w:szCs w:val="24"/>
+        </w:rPr>
+        <w:t xml:space="preserve"> sections. </w:t>
+      </w:r>
+      <w:r>
+        <w:rPr>
+          <w:sz w:val="24"/>
+          <w:szCs w:val="24"/>
+        </w:rPr>
+        <w:t>Each group member should take the lead for at least one section. You can work together (in pairs, threes, etc</w:t>
+      </w:r>
+      <w:r>
+        <w:rPr>
+          <w:sz w:val="24"/>
+          <w:szCs w:val="24"/>
+        </w:rPr>
+        <w:t>.</w:t>
+      </w:r>
+      <w:r>
+        <w:rPr>
+          <w:sz w:val="24"/>
+          <w:szCs w:val="24"/>
+        </w:rPr>
+        <w:t>).</w:t>
+      </w:r>
+      <w:r>
+        <w:rPr>
+          <w:sz w:val="24"/>
+          <w:szCs w:val="24"/>
+        </w:rPr>
+        <w:t xml:space="preserve"> List others who contribute to a section as Helpers.</w:t>
       </w:r>
     </w:p>
     <w:p>
@@ -47,49 +135,28 @@
           <w:sz w:val="24"/>
           <w:szCs w:val="24"/>
         </w:rPr>
-        <w:t xml:space="preserve">Divide this activity up among your group members. There are </w:t>
-      </w:r>
-      <w:r>
-        <w:rPr>
-          <w:sz w:val="24"/>
-          <w:szCs w:val="24"/>
-        </w:rPr>
-        <w:t>five</w:t>
-      </w:r>
-      <w:r>
-        <w:rPr>
-          <w:sz w:val="24"/>
-          <w:szCs w:val="24"/>
-        </w:rPr>
-        <w:t xml:space="preserve"> sections. </w:t>
-      </w:r>
-      <w:r>
-        <w:rPr>
-          <w:sz w:val="24"/>
-          <w:szCs w:val="24"/>
-        </w:rPr>
-        <w:t>Each group member should take the lead for at least one section. You can work together if you’d like (in pairs, threes, etc</w:t>
-      </w:r>
-      <w:r>
-        <w:rPr>
-          <w:sz w:val="24"/>
-          <w:szCs w:val="24"/>
-        </w:rPr>
-        <w:t>.</w:t>
-      </w:r>
-      <w:r>
-        <w:rPr>
-          <w:sz w:val="24"/>
-          <w:szCs w:val="24"/>
-        </w:rPr>
-        <w:t>).</w:t>
-      </w:r>
-      <w:r>
-        <w:rPr>
-          <w:sz w:val="24"/>
-          <w:szCs w:val="24"/>
-        </w:rPr>
-        <w:t xml:space="preserve"> List others who contribute to a section as Helpers.</w:t>
+        <w:t>For this activity, the “Report’s Primary Reader” is the</w:t>
+      </w:r>
+      <w:r>
+        <w:rPr>
+          <w:sz w:val="24"/>
+          <w:szCs w:val="24"/>
+        </w:rPr>
+        <w:t xml:space="preserve"> </w:t>
+      </w:r>
+      <w:r>
+        <w:rPr>
+          <w:sz w:val="24"/>
+          <w:szCs w:val="24"/>
+        </w:rPr>
+        <w:t>specific</w:t>
+      </w:r>
+      <w:r>
+        <w:rPr>
+          <w:sz w:val="24"/>
+          <w:szCs w:val="24"/>
+        </w:rPr>
+        <w:t xml:space="preserve"> person who can decide whether to implement your recommendations.</w:t>
       </w:r>
     </w:p>
     <w:p>
@@ -110,12 +177,27 @@
     <w:p>
       <w:pPr>
         <w:pStyle w:val="Heading2"/>
-      </w:pPr>
-      <w:r>
-        <w:t>Decision-Maker</w:t>
-      </w:r>
-      <w:r>
-        <w:t xml:space="preserve"> Basics</w:t>
+        <w:rPr>
+          <w:rFonts w:asciiTheme="minorHAnsi" w:hAnsiTheme="minorHAnsi" w:cstheme="minorHAnsi"/>
+        </w:rPr>
+      </w:pPr>
+      <w:r>
+        <w:rPr>
+          <w:rFonts w:asciiTheme="minorHAnsi" w:hAnsiTheme="minorHAnsi" w:cstheme="minorHAnsi"/>
+        </w:rPr>
+        <w:t>Basic</w:t>
+      </w:r>
+      <w:r>
+        <w:rPr>
+          <w:rFonts w:asciiTheme="minorHAnsi" w:hAnsiTheme="minorHAnsi" w:cstheme="minorHAnsi"/>
+        </w:rPr>
+        <w:t xml:space="preserve"> Information for the Report’s Primary Reader</w:t>
+      </w:r>
+      <w:r>
+        <w:rPr>
+          <w:rFonts w:asciiTheme="minorHAnsi" w:hAnsiTheme="minorHAnsi" w:cstheme="minorHAnsi"/>
+        </w:rPr>
+        <w:t xml:space="preserve"> </w:t>
       </w:r>
     </w:p>
     <w:p>
@@ -163,7 +245,7 @@
           <w:sz w:val="24"/>
           <w:szCs w:val="24"/>
         </w:rPr>
-        <w:t>Leader:</w:t>
+        <w:t>Responsible for this section:</w:t>
       </w:r>
     </w:p>
     <w:p>
@@ -185,17 +267,18 @@
     <w:p>
       <w:pPr>
         <w:pStyle w:val="Boxed"/>
-        <w:rPr>
-          <w:sz w:val="24"/>
-          <w:szCs w:val="24"/>
-        </w:rPr>
-      </w:pPr>
-      <w:r>
-        <w:rPr>
-          <w:sz w:val="24"/>
-          <w:szCs w:val="24"/>
-        </w:rPr>
-        <w:t>Decision-Maker</w:t>
+        <w:spacing w:after="120"/>
+        <w:rPr>
+          <w:sz w:val="24"/>
+          <w:szCs w:val="24"/>
+        </w:rPr>
+      </w:pPr>
+      <w:r>
+        <w:rPr>
+          <w:sz w:val="24"/>
+          <w:szCs w:val="24"/>
+        </w:rPr>
+        <w:t>Primary Reader</w:t>
       </w:r>
       <w:r>
         <w:rPr>
@@ -222,26 +305,28 @@
     <w:p>
       <w:pPr>
         <w:pStyle w:val="Boxed"/>
-        <w:rPr>
-          <w:sz w:val="24"/>
-          <w:szCs w:val="24"/>
-        </w:rPr>
-      </w:pPr>
-    </w:p>
-    <w:p>
-      <w:pPr>
-        <w:pStyle w:val="Boxed"/>
-        <w:rPr>
-          <w:sz w:val="24"/>
-          <w:szCs w:val="24"/>
-        </w:rPr>
-      </w:pPr>
-      <w:r>
-        <w:rPr>
-          <w:sz w:val="24"/>
-          <w:szCs w:val="24"/>
-        </w:rPr>
-        <w:t>Decision-Maker</w:t>
+        <w:spacing w:after="120"/>
+        <w:rPr>
+          <w:sz w:val="24"/>
+          <w:szCs w:val="24"/>
+        </w:rPr>
+      </w:pPr>
+    </w:p>
+    <w:p>
+      <w:pPr>
+        <w:pStyle w:val="Boxed"/>
+        <w:spacing w:after="120"/>
+        <w:rPr>
+          <w:sz w:val="24"/>
+          <w:szCs w:val="24"/>
+        </w:rPr>
+      </w:pPr>
+      <w:r>
+        <w:rPr>
+          <w:sz w:val="24"/>
+          <w:szCs w:val="24"/>
+        </w:rPr>
+        <w:t>Primary Reader</w:t>
       </w:r>
       <w:r>
         <w:rPr>
@@ -268,15 +353,17 @@
     <w:p>
       <w:pPr>
         <w:pStyle w:val="Boxed"/>
-        <w:rPr>
-          <w:sz w:val="24"/>
-          <w:szCs w:val="24"/>
-        </w:rPr>
-      </w:pPr>
-    </w:p>
-    <w:p>
-      <w:pPr>
-        <w:pStyle w:val="Boxed"/>
+        <w:spacing w:after="120"/>
+        <w:rPr>
+          <w:sz w:val="24"/>
+          <w:szCs w:val="24"/>
+        </w:rPr>
+      </w:pPr>
+    </w:p>
+    <w:p>
+      <w:pPr>
+        <w:pStyle w:val="Boxed"/>
+        <w:spacing w:after="120"/>
         <w:rPr>
           <w:sz w:val="24"/>
           <w:szCs w:val="24"/>
@@ -294,7 +381,7 @@
           <w:sz w:val="24"/>
           <w:szCs w:val="24"/>
         </w:rPr>
-        <w:t>decision-maker</w:t>
+        <w:t>Primary Reader</w:t>
       </w:r>
       <w:r>
         <w:rPr>
@@ -307,6 +394,7 @@
     <w:p>
       <w:pPr>
         <w:pStyle w:val="Boxed"/>
+        <w:spacing w:after="120"/>
         <w:rPr>
           <w:sz w:val="24"/>
           <w:szCs w:val="24"/>
@@ -325,25 +413,39 @@
     <w:p>
       <w:pPr>
         <w:pStyle w:val="Heading2"/>
-      </w:pPr>
-      <w:r>
-        <w:t>Decision-Maker</w:t>
-      </w:r>
-      <w:r>
+        <w:rPr>
+          <w:rFonts w:asciiTheme="minorHAnsi" w:hAnsiTheme="minorHAnsi" w:cstheme="minorHAnsi"/>
+        </w:rPr>
+      </w:pPr>
+      <w:r>
+        <w:rPr>
+          <w:rFonts w:asciiTheme="minorHAnsi" w:hAnsiTheme="minorHAnsi" w:cstheme="minorHAnsi"/>
+        </w:rPr>
+        <w:t>Primary Reader</w:t>
+      </w:r>
+      <w:r>
+        <w:rPr>
+          <w:rFonts w:asciiTheme="minorHAnsi" w:hAnsiTheme="minorHAnsi" w:cstheme="minorHAnsi"/>
+        </w:rPr>
         <w:t>’s</w:t>
       </w:r>
       <w:r>
+        <w:rPr>
+          <w:rFonts w:asciiTheme="minorHAnsi" w:hAnsiTheme="minorHAnsi" w:cstheme="minorHAnsi"/>
+        </w:rPr>
         <w:t xml:space="preserve"> </w:t>
       </w:r>
-      <w:proofErr w:type="gramStart"/>
-      <w:r>
+      <w:r>
+        <w:rPr>
+          <w:rFonts w:asciiTheme="minorHAnsi" w:hAnsiTheme="minorHAnsi" w:cstheme="minorHAnsi"/>
+        </w:rPr>
         <w:t>Social Media</w:t>
       </w:r>
-      <w:proofErr w:type="gramEnd"/>
-    </w:p>
-    <w:p>
-      <w:pPr>
-        <w:pStyle w:val="Boxed"/>
+    </w:p>
+    <w:p>
+      <w:pPr>
+        <w:pStyle w:val="Boxed"/>
+        <w:spacing w:after="120"/>
         <w:rPr>
           <w:i/>
           <w:iCs/>
@@ -358,7 +460,7 @@
           <w:sz w:val="24"/>
           <w:szCs w:val="24"/>
         </w:rPr>
-        <w:t xml:space="preserve">You can add or remove social media from this list. Not </w:t>
+        <w:t xml:space="preserve">You can add or remove social media from this list. </w:t>
       </w:r>
       <w:r>
         <w:rPr>
@@ -367,7 +469,7 @@
           <w:sz w:val="24"/>
           <w:szCs w:val="24"/>
         </w:rPr>
-        <w:t xml:space="preserve">every </w:t>
+        <w:t>Your</w:t>
       </w:r>
       <w:r>
         <w:rPr>
@@ -376,7 +478,7 @@
           <w:sz w:val="24"/>
           <w:szCs w:val="24"/>
         </w:rPr>
-        <w:t>decision-maker</w:t>
+        <w:t xml:space="preserve"> Primary Reader</w:t>
       </w:r>
       <w:r>
         <w:rPr>
@@ -385,7 +487,25 @@
           <w:sz w:val="24"/>
           <w:szCs w:val="24"/>
         </w:rPr>
-        <w:t xml:space="preserve"> will have every social media account.</w:t>
+        <w:t xml:space="preserve"> </w:t>
+      </w:r>
+      <w:r>
+        <w:rPr>
+          <w:i/>
+          <w:iCs/>
+          <w:sz w:val="24"/>
+          <w:szCs w:val="24"/>
+        </w:rPr>
+        <w:t>may not</w:t>
+      </w:r>
+      <w:r>
+        <w:rPr>
+          <w:i/>
+          <w:iCs/>
+          <w:sz w:val="24"/>
+          <w:szCs w:val="24"/>
+        </w:rPr>
+        <w:t xml:space="preserve"> have every social media account.</w:t>
       </w:r>
     </w:p>
     <w:p>
@@ -402,21 +522,7 @@
           <w:sz w:val="24"/>
           <w:szCs w:val="24"/>
         </w:rPr>
-        <w:t>Which group member</w:t>
-      </w:r>
-      <w:r>
-        <w:rPr>
-          <w:sz w:val="24"/>
-          <w:szCs w:val="24"/>
-        </w:rPr>
-        <w:t>(s) worked on</w:t>
-      </w:r>
-      <w:r>
-        <w:rPr>
-          <w:sz w:val="24"/>
-          <w:szCs w:val="24"/>
-        </w:rPr>
-        <w:t xml:space="preserve"> this section? </w:t>
+        <w:t xml:space="preserve">Which group member(s) worked on this section? </w:t>
       </w:r>
     </w:p>
     <w:p>
@@ -433,7 +539,7 @@
           <w:sz w:val="24"/>
           <w:szCs w:val="24"/>
         </w:rPr>
-        <w:t>Leader:</w:t>
+        <w:t>Responsible for this section:</w:t>
       </w:r>
     </w:p>
     <w:p>
@@ -473,21 +579,21 @@
           <w:sz w:val="24"/>
           <w:szCs w:val="24"/>
         </w:rPr>
-        <w:t>Webpages</w:t>
-      </w:r>
-      <w:r>
-        <w:rPr>
-          <w:sz w:val="24"/>
-          <w:szCs w:val="24"/>
-        </w:rPr>
-        <w:t xml:space="preserve"> about </w:t>
-      </w:r>
-      <w:r>
-        <w:rPr>
-          <w:sz w:val="24"/>
-          <w:szCs w:val="24"/>
-        </w:rPr>
-        <w:t>decision-maker</w:t>
+        <w:t>W</w:t>
+      </w:r>
+      <w:r>
+        <w:rPr>
+          <w:sz w:val="24"/>
+          <w:szCs w:val="24"/>
+        </w:rPr>
+        <w:t xml:space="preserve">ebpages about </w:t>
+      </w:r>
+      <w:r>
+        <w:rPr>
+          <w:sz w:val="24"/>
+          <w:szCs w:val="24"/>
+        </w:rPr>
+        <w:t>the Primary Reader</w:t>
       </w:r>
       <w:r>
         <w:rPr>
@@ -501,14 +607,35 @@
           <w:sz w:val="24"/>
           <w:szCs w:val="24"/>
         </w:rPr>
-        <w:t>(do not include any of the accounts listed below)</w:t>
-      </w:r>
-      <w:r>
-        <w:rPr>
-          <w:sz w:val="24"/>
-          <w:szCs w:val="24"/>
-        </w:rPr>
-        <w:t>:</w:t>
+        <w:t>(do not include</w:t>
+      </w:r>
+      <w:r>
+        <w:rPr>
+          <w:sz w:val="24"/>
+          <w:szCs w:val="24"/>
+        </w:rPr>
+        <w:t xml:space="preserve"> social media</w:t>
+      </w:r>
+      <w:r>
+        <w:rPr>
+          <w:sz w:val="24"/>
+          <w:szCs w:val="24"/>
+        </w:rPr>
+        <w:t xml:space="preserve"> accounts </w:t>
+      </w:r>
+      <w:r>
+        <w:rPr>
+          <w:sz w:val="24"/>
+          <w:szCs w:val="24"/>
+        </w:rPr>
+        <w:t>here</w:t>
+      </w:r>
+      <w:r>
+        <w:rPr>
+          <w:sz w:val="24"/>
+          <w:szCs w:val="24"/>
+        </w:rPr>
+        <w:t>):</w:t>
       </w:r>
     </w:p>
     <w:p>
@@ -588,6 +715,7 @@
     <w:p>
       <w:pPr>
         <w:pStyle w:val="Boxed"/>
+        <w:spacing w:after="120"/>
         <w:rPr>
           <w:sz w:val="24"/>
           <w:szCs w:val="24"/>
@@ -611,6 +739,7 @@
     <w:p>
       <w:pPr>
         <w:pStyle w:val="Boxed"/>
+        <w:spacing w:after="120"/>
         <w:rPr>
           <w:sz w:val="24"/>
           <w:szCs w:val="24"/>
@@ -634,6 +763,7 @@
     <w:p>
       <w:pPr>
         <w:pStyle w:val="Boxed"/>
+        <w:spacing w:after="120"/>
         <w:rPr>
           <w:sz w:val="24"/>
           <w:szCs w:val="24"/>
@@ -657,6 +787,7 @@
     <w:p>
       <w:pPr>
         <w:pStyle w:val="Boxed"/>
+        <w:spacing w:after="120"/>
         <w:rPr>
           <w:sz w:val="24"/>
           <w:szCs w:val="24"/>
@@ -687,6 +818,7 @@
     <w:p>
       <w:pPr>
         <w:pStyle w:val="Boxed"/>
+        <w:spacing w:after="120"/>
         <w:rPr>
           <w:sz w:val="24"/>
           <w:szCs w:val="24"/>
@@ -710,6 +842,7 @@
     <w:p>
       <w:pPr>
         <w:pStyle w:val="Boxed"/>
+        <w:spacing w:after="120"/>
         <w:rPr>
           <w:sz w:val="24"/>
           <w:szCs w:val="24"/>
@@ -733,6 +866,7 @@
     <w:p>
       <w:pPr>
         <w:pStyle w:val="Boxed"/>
+        <w:spacing w:after="120"/>
         <w:rPr>
           <w:sz w:val="10"/>
           <w:szCs w:val="10"/>
@@ -759,6 +893,501 @@
         </w:rPr>
         <w:br/>
       </w:r>
+    </w:p>
+    <w:p>
+      <w:pPr>
+        <w:pStyle w:val="Heading2"/>
+        <w:rPr>
+          <w:rFonts w:asciiTheme="minorHAnsi" w:hAnsiTheme="minorHAnsi" w:cstheme="minorHAnsi"/>
+        </w:rPr>
+      </w:pPr>
+      <w:r>
+        <w:rPr>
+          <w:rFonts w:asciiTheme="minorHAnsi" w:hAnsiTheme="minorHAnsi" w:cstheme="minorHAnsi"/>
+        </w:rPr>
+        <w:lastRenderedPageBreak/>
+        <w:t>Primary Reader</w:t>
+      </w:r>
+      <w:r>
+        <w:rPr>
+          <w:rFonts w:asciiTheme="minorHAnsi" w:hAnsiTheme="minorHAnsi" w:cstheme="minorHAnsi"/>
+        </w:rPr>
+        <w:t>’s</w:t>
+      </w:r>
+      <w:r>
+        <w:rPr>
+          <w:rFonts w:asciiTheme="minorHAnsi" w:hAnsiTheme="minorHAnsi" w:cstheme="minorHAnsi"/>
+        </w:rPr>
+        <w:t xml:space="preserve"> Professional Background</w:t>
+      </w:r>
+    </w:p>
+    <w:p>
+      <w:pPr>
+        <w:pStyle w:val="Boxed"/>
+        <w:spacing w:after="0"/>
+        <w:rPr>
+          <w:sz w:val="24"/>
+          <w:szCs w:val="24"/>
+        </w:rPr>
+      </w:pPr>
+      <w:r>
+        <w:rPr>
+          <w:sz w:val="24"/>
+          <w:szCs w:val="24"/>
+        </w:rPr>
+        <w:t xml:space="preserve">Which group member(s) worked on this section? </w:t>
+      </w:r>
+    </w:p>
+    <w:p>
+      <w:pPr>
+        <w:pStyle w:val="Boxed"/>
+        <w:spacing w:after="0"/>
+        <w:rPr>
+          <w:sz w:val="24"/>
+          <w:szCs w:val="24"/>
+        </w:rPr>
+      </w:pPr>
+      <w:r>
+        <w:rPr>
+          <w:sz w:val="24"/>
+          <w:szCs w:val="24"/>
+        </w:rPr>
+        <w:t>Responsible for this section:</w:t>
+      </w:r>
+    </w:p>
+    <w:p>
+      <w:pPr>
+        <w:pStyle w:val="Boxed"/>
+        <w:rPr>
+          <w:sz w:val="24"/>
+          <w:szCs w:val="24"/>
+        </w:rPr>
+      </w:pPr>
+      <w:r>
+        <w:rPr>
+          <w:sz w:val="24"/>
+          <w:szCs w:val="24"/>
+        </w:rPr>
+        <w:t xml:space="preserve">Helpers: </w:t>
+      </w:r>
+    </w:p>
+    <w:p>
+      <w:pPr>
+        <w:pStyle w:val="Boxed"/>
+        <w:spacing w:after="120"/>
+        <w:rPr>
+          <w:sz w:val="24"/>
+          <w:szCs w:val="24"/>
+        </w:rPr>
+      </w:pPr>
+      <w:r>
+        <w:rPr>
+          <w:sz w:val="24"/>
+          <w:szCs w:val="24"/>
+        </w:rPr>
+        <w:t>Primary Reader</w:t>
+      </w:r>
+      <w:r>
+        <w:rPr>
+          <w:sz w:val="24"/>
+          <w:szCs w:val="24"/>
+        </w:rPr>
+        <w:t>’s Job Title</w:t>
+      </w:r>
+      <w:r>
+        <w:rPr>
+          <w:sz w:val="24"/>
+          <w:szCs w:val="24"/>
+        </w:rPr>
+        <w:t xml:space="preserve"> (You’ll use this address in the report):</w:t>
+      </w:r>
+    </w:p>
+    <w:p>
+      <w:pPr>
+        <w:pStyle w:val="Boxed"/>
+        <w:spacing w:after="120"/>
+        <w:rPr>
+          <w:sz w:val="24"/>
+          <w:szCs w:val="24"/>
+        </w:rPr>
+      </w:pPr>
+    </w:p>
+    <w:p>
+      <w:pPr>
+        <w:pStyle w:val="Boxed"/>
+        <w:spacing w:after="120"/>
+        <w:rPr>
+          <w:sz w:val="24"/>
+          <w:szCs w:val="24"/>
+        </w:rPr>
+      </w:pPr>
+      <w:r>
+        <w:rPr>
+          <w:sz w:val="24"/>
+          <w:szCs w:val="24"/>
+        </w:rPr>
+        <w:t xml:space="preserve">Education: </w:t>
+      </w:r>
+    </w:p>
+    <w:p>
+      <w:pPr>
+        <w:pStyle w:val="Boxed"/>
+        <w:spacing w:after="120"/>
+        <w:rPr>
+          <w:sz w:val="24"/>
+          <w:szCs w:val="24"/>
+        </w:rPr>
+      </w:pPr>
+    </w:p>
+    <w:p>
+      <w:pPr>
+        <w:pStyle w:val="Boxed"/>
+        <w:spacing w:after="120"/>
+        <w:rPr>
+          <w:sz w:val="24"/>
+          <w:szCs w:val="24"/>
+        </w:rPr>
+      </w:pPr>
+      <w:r>
+        <w:rPr>
+          <w:sz w:val="24"/>
+          <w:szCs w:val="24"/>
+        </w:rPr>
+        <w:t xml:space="preserve">Professional Experience: </w:t>
+      </w:r>
+    </w:p>
+    <w:p>
+      <w:pPr>
+        <w:pStyle w:val="Boxed"/>
+        <w:spacing w:after="120"/>
+        <w:rPr>
+          <w:sz w:val="24"/>
+          <w:szCs w:val="24"/>
+        </w:rPr>
+      </w:pPr>
+    </w:p>
+    <w:p>
+      <w:pPr>
+        <w:pStyle w:val="Boxed"/>
+        <w:spacing w:after="120"/>
+        <w:rPr>
+          <w:b/>
+          <w:bCs/>
+          <w:sz w:val="24"/>
+          <w:szCs w:val="24"/>
+        </w:rPr>
+      </w:pPr>
+      <w:r>
+        <w:rPr>
+          <w:sz w:val="24"/>
+          <w:szCs w:val="24"/>
+        </w:rPr>
+        <w:t xml:space="preserve">Job Responsibilities </w:t>
+      </w:r>
+      <w:r>
+        <w:rPr>
+          <w:sz w:val="24"/>
+          <w:szCs w:val="24"/>
+        </w:rPr>
+        <w:t>(</w:t>
+      </w:r>
+      <w:r>
+        <w:t xml:space="preserve">Address how the report </w:t>
+      </w:r>
+      <w:r>
+        <w:t xml:space="preserve">will </w:t>
+      </w:r>
+      <w:r>
+        <w:t>help them accomplish their job):</w:t>
+      </w:r>
+    </w:p>
+    <w:p>
+      <w:pPr>
+        <w:pStyle w:val="Boxed"/>
+        <w:spacing w:after="120"/>
+        <w:rPr>
+          <w:sz w:val="24"/>
+          <w:szCs w:val="24"/>
+        </w:rPr>
+      </w:pPr>
+    </w:p>
+    <w:p>
+      <w:pPr>
+        <w:pStyle w:val="Heading2"/>
+        <w:rPr>
+          <w:rFonts w:asciiTheme="minorHAnsi" w:hAnsiTheme="minorHAnsi" w:cstheme="minorHAnsi"/>
+        </w:rPr>
+      </w:pPr>
+      <w:r>
+        <w:rPr>
+          <w:rFonts w:asciiTheme="minorHAnsi" w:hAnsiTheme="minorHAnsi" w:cstheme="minorHAnsi"/>
+        </w:rPr>
+        <w:t>Primary Reader</w:t>
+      </w:r>
+      <w:r>
+        <w:rPr>
+          <w:rFonts w:asciiTheme="minorHAnsi" w:hAnsiTheme="minorHAnsi" w:cstheme="minorHAnsi"/>
+        </w:rPr>
+        <w:t>’s Relationship to the Topic</w:t>
+      </w:r>
+    </w:p>
+    <w:p>
+      <w:pPr>
+        <w:pStyle w:val="Boxed"/>
+        <w:spacing w:after="0"/>
+        <w:rPr>
+          <w:sz w:val="24"/>
+          <w:szCs w:val="24"/>
+        </w:rPr>
+      </w:pPr>
+      <w:r>
+        <w:rPr>
+          <w:sz w:val="24"/>
+          <w:szCs w:val="24"/>
+        </w:rPr>
+        <w:t xml:space="preserve">Which group member(s) worked on this section? </w:t>
+      </w:r>
+    </w:p>
+    <w:p>
+      <w:pPr>
+        <w:pStyle w:val="Boxed"/>
+        <w:spacing w:after="0"/>
+        <w:rPr>
+          <w:sz w:val="24"/>
+          <w:szCs w:val="24"/>
+        </w:rPr>
+      </w:pPr>
+      <w:r>
+        <w:rPr>
+          <w:sz w:val="24"/>
+          <w:szCs w:val="24"/>
+        </w:rPr>
+        <w:t>Responsible for this section:</w:t>
+      </w:r>
+    </w:p>
+    <w:p>
+      <w:pPr>
+        <w:pStyle w:val="Boxed"/>
+        <w:rPr>
+          <w:sz w:val="24"/>
+          <w:szCs w:val="24"/>
+        </w:rPr>
+      </w:pPr>
+      <w:r>
+        <w:rPr>
+          <w:sz w:val="24"/>
+          <w:szCs w:val="24"/>
+        </w:rPr>
+        <w:t xml:space="preserve">Helpers: </w:t>
+      </w:r>
+    </w:p>
+    <w:p>
+      <w:pPr>
+        <w:pStyle w:val="Boxed"/>
+        <w:spacing w:after="120"/>
+        <w:rPr>
+          <w:sz w:val="24"/>
+          <w:szCs w:val="24"/>
+        </w:rPr>
+      </w:pPr>
+      <w:r>
+        <w:rPr>
+          <w:sz w:val="24"/>
+          <w:szCs w:val="24"/>
+        </w:rPr>
+        <w:t>Report’s Primary Reader</w:t>
+      </w:r>
+      <w:r>
+        <w:rPr>
+          <w:sz w:val="24"/>
+          <w:szCs w:val="24"/>
+        </w:rPr>
+        <w:t xml:space="preserve">’s </w:t>
+      </w:r>
+      <w:r>
+        <w:rPr>
+          <w:sz w:val="24"/>
+          <w:szCs w:val="24"/>
+        </w:rPr>
+        <w:t>Attitude Toward You</w:t>
+      </w:r>
+      <w:r>
+        <w:rPr>
+          <w:sz w:val="24"/>
+          <w:szCs w:val="24"/>
+        </w:rPr>
+        <w:t>r Group</w:t>
+      </w:r>
+      <w:r>
+        <w:rPr>
+          <w:sz w:val="24"/>
+          <w:szCs w:val="24"/>
+        </w:rPr>
+        <w:t xml:space="preserve"> (</w:t>
+      </w:r>
+      <w:r>
+        <w:rPr>
+          <w:sz w:val="24"/>
+          <w:szCs w:val="24"/>
+        </w:rPr>
+        <w:t xml:space="preserve">generally to students and/or </w:t>
+      </w:r>
+      <w:r>
+        <w:rPr>
+          <w:sz w:val="24"/>
+          <w:szCs w:val="24"/>
+        </w:rPr>
+        <w:t xml:space="preserve">group </w:t>
+      </w:r>
+      <w:r>
+        <w:rPr>
+          <w:sz w:val="24"/>
+          <w:szCs w:val="24"/>
+        </w:rPr>
+        <w:t>members specifically if you know the person</w:t>
+      </w:r>
+      <w:r>
+        <w:rPr>
+          <w:sz w:val="24"/>
+          <w:szCs w:val="24"/>
+        </w:rPr>
+        <w:t xml:space="preserve"> personally</w:t>
+      </w:r>
+      <w:r>
+        <w:rPr>
+          <w:sz w:val="24"/>
+          <w:szCs w:val="24"/>
+        </w:rPr>
+        <w:t xml:space="preserve">): </w:t>
+      </w:r>
+    </w:p>
+    <w:p>
+      <w:pPr>
+        <w:pStyle w:val="Boxed"/>
+        <w:spacing w:after="120"/>
+        <w:rPr>
+          <w:sz w:val="24"/>
+          <w:szCs w:val="24"/>
+        </w:rPr>
+      </w:pPr>
+    </w:p>
+    <w:p>
+      <w:pPr>
+        <w:pStyle w:val="Boxed"/>
+        <w:spacing w:after="120"/>
+        <w:rPr>
+          <w:sz w:val="24"/>
+          <w:szCs w:val="24"/>
+        </w:rPr>
+      </w:pPr>
+      <w:r>
+        <w:rPr>
+          <w:sz w:val="24"/>
+          <w:szCs w:val="24"/>
+        </w:rPr>
+        <w:t>Report’s Primary Reader</w:t>
+      </w:r>
+      <w:r>
+        <w:rPr>
+          <w:sz w:val="24"/>
+          <w:szCs w:val="24"/>
+        </w:rPr>
+        <w:t xml:space="preserve">’s </w:t>
+      </w:r>
+      <w:r>
+        <w:rPr>
+          <w:sz w:val="24"/>
+          <w:szCs w:val="24"/>
+        </w:rPr>
+        <w:t xml:space="preserve">Knowledge of the </w:t>
+      </w:r>
+      <w:r>
+        <w:rPr>
+          <w:sz w:val="24"/>
+          <w:szCs w:val="24"/>
+        </w:rPr>
+        <w:t>Website’s Usability</w:t>
+      </w:r>
+      <w:r>
+        <w:rPr>
+          <w:sz w:val="24"/>
+          <w:szCs w:val="24"/>
+        </w:rPr>
+        <w:t xml:space="preserve">: </w:t>
+      </w:r>
+    </w:p>
+    <w:p>
+      <w:pPr>
+        <w:pStyle w:val="Boxed"/>
+        <w:spacing w:after="120"/>
+        <w:jc w:val="both"/>
+        <w:rPr>
+          <w:sz w:val="24"/>
+          <w:szCs w:val="24"/>
+        </w:rPr>
+      </w:pPr>
+    </w:p>
+    <w:p>
+      <w:pPr>
+        <w:pStyle w:val="Boxed"/>
+        <w:spacing w:after="120"/>
+        <w:rPr>
+          <w:sz w:val="24"/>
+          <w:szCs w:val="24"/>
+        </w:rPr>
+      </w:pPr>
+      <w:r>
+        <w:rPr>
+          <w:sz w:val="24"/>
+          <w:szCs w:val="24"/>
+        </w:rPr>
+        <w:t>Report’s Primary Reader</w:t>
+      </w:r>
+      <w:r>
+        <w:rPr>
+          <w:sz w:val="24"/>
+          <w:szCs w:val="24"/>
+        </w:rPr>
+        <w:t xml:space="preserve">’s </w:t>
+      </w:r>
+      <w:r>
+        <w:rPr>
+          <w:sz w:val="24"/>
+          <w:szCs w:val="24"/>
+        </w:rPr>
+        <w:t xml:space="preserve">Attitude Toward </w:t>
+      </w:r>
+      <w:r>
+        <w:rPr>
+          <w:sz w:val="24"/>
+          <w:szCs w:val="24"/>
+        </w:rPr>
+        <w:t>the Website’s Usability</w:t>
+      </w:r>
+      <w:r>
+        <w:rPr>
+          <w:sz w:val="24"/>
+          <w:szCs w:val="24"/>
+        </w:rPr>
+        <w:t xml:space="preserve"> (e.g., How much do they care? What do they care about?)</w:t>
+      </w:r>
+      <w:r>
+        <w:rPr>
+          <w:sz w:val="24"/>
+          <w:szCs w:val="24"/>
+        </w:rPr>
+        <w:t>:</w:t>
+      </w:r>
+    </w:p>
+    <w:p>
+      <w:pPr>
+        <w:pStyle w:val="Boxed"/>
+        <w:spacing w:after="120"/>
+        <w:rPr>
+          <w:sz w:val="24"/>
+          <w:szCs w:val="24"/>
+        </w:rPr>
+      </w:pPr>
     </w:p>
     <w:p>
       <w:pPr>
@@ -768,7 +1397,7 @@
         </w:numPr>
         <w:spacing w:line="259" w:lineRule="auto"/>
         <w:rPr>
-          <w:rFonts w:ascii="Acherus Grotesque Medium" w:eastAsiaTheme="majorEastAsia" w:hAnsi="Acherus Grotesque Medium" w:cstheme="majorBidi"/>
+          <w:rFonts w:eastAsiaTheme="majorEastAsia"/>
           <w:color w:val="861F41"/>
           <w:sz w:val="26"/>
           <w:szCs w:val="26"/>
@@ -781,520 +1410,79 @@
     <w:p>
       <w:pPr>
         <w:pStyle w:val="Heading2"/>
-      </w:pPr>
-      <w:r>
-        <w:lastRenderedPageBreak/>
-        <w:t>Decision-Maker</w:t>
-      </w:r>
-      <w:r>
-        <w:t>’s</w:t>
-      </w:r>
-      <w:r>
-        <w:t xml:space="preserve"> </w:t>
-      </w:r>
-      <w:r>
-        <w:t>Professional Background</w:t>
-      </w:r>
-    </w:p>
-    <w:p>
-      <w:pPr>
-        <w:pStyle w:val="Boxed"/>
-        <w:spacing w:after="0"/>
-        <w:rPr>
-          <w:sz w:val="24"/>
-          <w:szCs w:val="24"/>
-        </w:rPr>
-      </w:pPr>
-      <w:r>
-        <w:rPr>
-          <w:sz w:val="24"/>
-          <w:szCs w:val="24"/>
-        </w:rPr>
-        <w:t>Which group member</w:t>
-      </w:r>
-      <w:r>
-        <w:rPr>
-          <w:sz w:val="24"/>
-          <w:szCs w:val="24"/>
-        </w:rPr>
-        <w:t>(s) worked on</w:t>
-      </w:r>
-      <w:r>
-        <w:rPr>
-          <w:sz w:val="24"/>
-          <w:szCs w:val="24"/>
-        </w:rPr>
-        <w:t xml:space="preserve"> this section? </w:t>
-      </w:r>
-    </w:p>
-    <w:p>
-      <w:pPr>
-        <w:pStyle w:val="Boxed"/>
-        <w:spacing w:after="0"/>
-        <w:rPr>
-          <w:sz w:val="24"/>
-          <w:szCs w:val="24"/>
-        </w:rPr>
-      </w:pPr>
-      <w:r>
-        <w:rPr>
-          <w:sz w:val="24"/>
-          <w:szCs w:val="24"/>
-        </w:rPr>
-        <w:t>Leader:</w:t>
-      </w:r>
-    </w:p>
-    <w:p>
-      <w:pPr>
-        <w:pStyle w:val="Boxed"/>
-        <w:rPr>
-          <w:sz w:val="24"/>
-          <w:szCs w:val="24"/>
-        </w:rPr>
-      </w:pPr>
-      <w:r>
-        <w:rPr>
-          <w:sz w:val="24"/>
-          <w:szCs w:val="24"/>
-        </w:rPr>
-        <w:t xml:space="preserve">Helpers: </w:t>
-      </w:r>
-    </w:p>
-    <w:p>
-      <w:pPr>
-        <w:pStyle w:val="Boxed"/>
-        <w:rPr>
-          <w:sz w:val="24"/>
-          <w:szCs w:val="24"/>
-        </w:rPr>
-      </w:pPr>
-      <w:r>
-        <w:rPr>
-          <w:sz w:val="24"/>
-          <w:szCs w:val="24"/>
-        </w:rPr>
-        <w:t>Decision-Maker</w:t>
-      </w:r>
-      <w:r>
-        <w:rPr>
-          <w:sz w:val="24"/>
-          <w:szCs w:val="24"/>
-        </w:rPr>
-        <w:t>’s Job Title</w:t>
-      </w:r>
-      <w:r>
-        <w:rPr>
-          <w:sz w:val="24"/>
-          <w:szCs w:val="24"/>
-        </w:rPr>
-        <w:t xml:space="preserve"> </w:t>
-      </w:r>
-      <w:r>
-        <w:rPr>
-          <w:sz w:val="24"/>
-          <w:szCs w:val="24"/>
-        </w:rPr>
-        <w:t>(You’ll use this address in the report):</w:t>
-      </w:r>
-    </w:p>
-    <w:p>
-      <w:pPr>
-        <w:pStyle w:val="Boxed"/>
-        <w:rPr>
-          <w:sz w:val="24"/>
-          <w:szCs w:val="24"/>
-        </w:rPr>
-      </w:pPr>
-    </w:p>
-    <w:p>
-      <w:pPr>
-        <w:pStyle w:val="Boxed"/>
-        <w:rPr>
-          <w:sz w:val="24"/>
-          <w:szCs w:val="24"/>
-        </w:rPr>
-      </w:pPr>
-      <w:r>
-        <w:rPr>
-          <w:sz w:val="24"/>
-          <w:szCs w:val="24"/>
-        </w:rPr>
-        <w:t xml:space="preserve">Education: </w:t>
-      </w:r>
-    </w:p>
-    <w:p>
-      <w:pPr>
-        <w:pStyle w:val="Boxed"/>
-        <w:rPr>
-          <w:sz w:val="24"/>
-          <w:szCs w:val="24"/>
-        </w:rPr>
-      </w:pPr>
-    </w:p>
-    <w:p>
-      <w:pPr>
-        <w:pStyle w:val="Boxed"/>
-        <w:rPr>
-          <w:sz w:val="24"/>
-          <w:szCs w:val="24"/>
-        </w:rPr>
-      </w:pPr>
-      <w:r>
-        <w:rPr>
-          <w:sz w:val="24"/>
-          <w:szCs w:val="24"/>
-        </w:rPr>
-        <w:t xml:space="preserve">Professional Experience: </w:t>
-      </w:r>
-    </w:p>
-    <w:p>
-      <w:pPr>
-        <w:pStyle w:val="Boxed"/>
-        <w:rPr>
-          <w:sz w:val="24"/>
-          <w:szCs w:val="24"/>
-        </w:rPr>
-      </w:pPr>
-    </w:p>
-    <w:p>
-      <w:pPr>
-        <w:pStyle w:val="Boxed"/>
-        <w:rPr>
-          <w:b/>
-          <w:bCs/>
-          <w:sz w:val="24"/>
-          <w:szCs w:val="24"/>
-        </w:rPr>
-      </w:pPr>
-      <w:r>
-        <w:rPr>
-          <w:sz w:val="24"/>
-          <w:szCs w:val="24"/>
-        </w:rPr>
-        <w:t xml:space="preserve">Job Responsibilities </w:t>
-      </w:r>
-      <w:r>
-        <w:rPr>
-          <w:sz w:val="24"/>
-          <w:szCs w:val="24"/>
-        </w:rPr>
-        <w:t>(</w:t>
-      </w:r>
-      <w:r>
-        <w:t xml:space="preserve">Address how the report </w:t>
-      </w:r>
-      <w:r>
-        <w:t xml:space="preserve">will </w:t>
-      </w:r>
-      <w:r>
-        <w:t>help them accomplish their job):</w:t>
-      </w:r>
-    </w:p>
-    <w:p>
-      <w:pPr>
-        <w:pStyle w:val="Boxed"/>
-        <w:rPr>
-          <w:sz w:val="24"/>
-          <w:szCs w:val="24"/>
-        </w:rPr>
-      </w:pPr>
-    </w:p>
-    <w:p>
-      <w:pPr>
-        <w:pStyle w:val="Heading2"/>
-      </w:pPr>
-      <w:r>
-        <w:t>Decision-Maker</w:t>
-      </w:r>
-      <w:r>
-        <w:t>’s Relationship to the Topic</w:t>
-      </w:r>
-    </w:p>
-    <w:p>
-      <w:pPr>
-        <w:pStyle w:val="Boxed"/>
-        <w:spacing w:after="0"/>
-        <w:rPr>
-          <w:sz w:val="24"/>
-          <w:szCs w:val="24"/>
-        </w:rPr>
-      </w:pPr>
-      <w:r>
-        <w:rPr>
-          <w:sz w:val="24"/>
-          <w:szCs w:val="24"/>
-        </w:rPr>
-        <w:t>Which group member</w:t>
-      </w:r>
-      <w:r>
-        <w:rPr>
-          <w:sz w:val="24"/>
-          <w:szCs w:val="24"/>
-        </w:rPr>
-        <w:t>(s) worked on</w:t>
-      </w:r>
-      <w:r>
-        <w:rPr>
-          <w:sz w:val="24"/>
-          <w:szCs w:val="24"/>
-        </w:rPr>
-        <w:t xml:space="preserve"> this section? </w:t>
-      </w:r>
-    </w:p>
-    <w:p>
-      <w:pPr>
-        <w:pStyle w:val="Boxed"/>
-        <w:spacing w:after="0"/>
-        <w:rPr>
-          <w:sz w:val="24"/>
-          <w:szCs w:val="24"/>
-        </w:rPr>
-      </w:pPr>
-      <w:r>
-        <w:rPr>
-          <w:sz w:val="24"/>
-          <w:szCs w:val="24"/>
-        </w:rPr>
-        <w:t>Leader:</w:t>
-      </w:r>
-    </w:p>
-    <w:p>
-      <w:pPr>
-        <w:pStyle w:val="Boxed"/>
-        <w:rPr>
-          <w:sz w:val="24"/>
-          <w:szCs w:val="24"/>
-        </w:rPr>
-      </w:pPr>
-      <w:r>
-        <w:rPr>
-          <w:sz w:val="24"/>
-          <w:szCs w:val="24"/>
-        </w:rPr>
-        <w:t xml:space="preserve">Helpers: </w:t>
-      </w:r>
-    </w:p>
-    <w:p>
-      <w:pPr>
-        <w:pStyle w:val="Boxed"/>
-        <w:rPr>
-          <w:sz w:val="24"/>
-          <w:szCs w:val="24"/>
-        </w:rPr>
-      </w:pPr>
-      <w:r>
-        <w:rPr>
-          <w:sz w:val="24"/>
-          <w:szCs w:val="24"/>
-        </w:rPr>
-        <w:t>Decision-Maker</w:t>
-      </w:r>
-      <w:r>
-        <w:rPr>
-          <w:sz w:val="24"/>
-          <w:szCs w:val="24"/>
-        </w:rPr>
-        <w:t xml:space="preserve">’s </w:t>
-      </w:r>
-      <w:r>
-        <w:rPr>
-          <w:sz w:val="24"/>
-          <w:szCs w:val="24"/>
-        </w:rPr>
-        <w:t>Attitude Toward You</w:t>
-      </w:r>
-      <w:r>
-        <w:rPr>
-          <w:sz w:val="24"/>
-          <w:szCs w:val="24"/>
-        </w:rPr>
-        <w:t>r Group</w:t>
-      </w:r>
-      <w:r>
-        <w:rPr>
-          <w:sz w:val="24"/>
-          <w:szCs w:val="24"/>
-        </w:rPr>
-        <w:t xml:space="preserve"> (</w:t>
-      </w:r>
-      <w:r>
-        <w:rPr>
-          <w:sz w:val="24"/>
-          <w:szCs w:val="24"/>
-        </w:rPr>
-        <w:t>generally to students and/or members specifically if you know the person</w:t>
-      </w:r>
-      <w:r>
-        <w:rPr>
-          <w:sz w:val="24"/>
-          <w:szCs w:val="24"/>
-        </w:rPr>
-        <w:t xml:space="preserve">): </w:t>
-      </w:r>
-    </w:p>
-    <w:p>
-      <w:pPr>
-        <w:pStyle w:val="Boxed"/>
-        <w:rPr>
-          <w:sz w:val="24"/>
-          <w:szCs w:val="24"/>
-        </w:rPr>
-      </w:pPr>
-    </w:p>
-    <w:p>
-      <w:pPr>
-        <w:pStyle w:val="Boxed"/>
-        <w:rPr>
-          <w:sz w:val="24"/>
-          <w:szCs w:val="24"/>
-        </w:rPr>
-      </w:pPr>
-      <w:r>
-        <w:rPr>
-          <w:sz w:val="24"/>
-          <w:szCs w:val="24"/>
-        </w:rPr>
-        <w:t>Decision-Maker</w:t>
-      </w:r>
-      <w:r>
-        <w:rPr>
-          <w:sz w:val="24"/>
-          <w:szCs w:val="24"/>
-        </w:rPr>
-        <w:t xml:space="preserve">’s </w:t>
-      </w:r>
-      <w:r>
-        <w:rPr>
-          <w:sz w:val="24"/>
-          <w:szCs w:val="24"/>
-        </w:rPr>
-        <w:t xml:space="preserve">Knowledge of the </w:t>
-      </w:r>
-      <w:r>
-        <w:rPr>
-          <w:sz w:val="24"/>
-          <w:szCs w:val="24"/>
-        </w:rPr>
-        <w:t>Website’s Usability</w:t>
-      </w:r>
-      <w:r>
-        <w:rPr>
-          <w:sz w:val="24"/>
-          <w:szCs w:val="24"/>
-        </w:rPr>
-        <w:t xml:space="preserve">: </w:t>
-      </w:r>
-    </w:p>
-    <w:p>
-      <w:pPr>
-        <w:pStyle w:val="Boxed"/>
-        <w:jc w:val="both"/>
-        <w:rPr>
-          <w:sz w:val="24"/>
-          <w:szCs w:val="24"/>
-        </w:rPr>
-      </w:pPr>
-    </w:p>
-    <w:p>
-      <w:pPr>
-        <w:pStyle w:val="Boxed"/>
-        <w:rPr>
-          <w:sz w:val="24"/>
-          <w:szCs w:val="24"/>
-        </w:rPr>
-      </w:pPr>
-      <w:r>
-        <w:rPr>
-          <w:sz w:val="24"/>
-          <w:szCs w:val="24"/>
-        </w:rPr>
-        <w:t>Decision-Maker</w:t>
-      </w:r>
-      <w:r>
-        <w:rPr>
-          <w:sz w:val="24"/>
-          <w:szCs w:val="24"/>
-        </w:rPr>
-        <w:t xml:space="preserve">’s </w:t>
-      </w:r>
-      <w:r>
-        <w:rPr>
-          <w:sz w:val="24"/>
-          <w:szCs w:val="24"/>
-        </w:rPr>
-        <w:t xml:space="preserve">Attitude Toward </w:t>
-      </w:r>
-      <w:r>
-        <w:rPr>
-          <w:sz w:val="24"/>
-          <w:szCs w:val="24"/>
-        </w:rPr>
-        <w:t xml:space="preserve">the </w:t>
-      </w:r>
-      <w:r>
-        <w:rPr>
-          <w:sz w:val="24"/>
-          <w:szCs w:val="24"/>
-        </w:rPr>
-        <w:t>Website’s Usability</w:t>
-      </w:r>
-      <w:r>
-        <w:rPr>
-          <w:sz w:val="24"/>
-          <w:szCs w:val="24"/>
-        </w:rPr>
-        <w:t xml:space="preserve"> (e.g., How much do they care? What do they care about?)</w:t>
-      </w:r>
-      <w:r>
-        <w:rPr>
-          <w:sz w:val="24"/>
-          <w:szCs w:val="24"/>
-        </w:rPr>
-        <w:t>:</w:t>
-      </w:r>
-    </w:p>
-    <w:p>
-      <w:pPr>
-        <w:pStyle w:val="Boxed"/>
-        <w:rPr>
-          <w:sz w:val="24"/>
-          <w:szCs w:val="24"/>
-        </w:rPr>
-      </w:pPr>
-    </w:p>
-    <w:p>
-      <w:pPr>
-        <w:numPr>
-          <w:ilvl w:val="0"/>
-          <w:numId w:val="0"/>
-        </w:numPr>
-        <w:spacing w:line="259" w:lineRule="auto"/>
-        <w:rPr>
-          <w:rFonts w:ascii="Acherus Grotesque Medium" w:eastAsiaTheme="majorEastAsia" w:hAnsi="Acherus Grotesque Medium" w:cstheme="majorBidi"/>
-          <w:color w:val="861F41"/>
-          <w:sz w:val="26"/>
-          <w:szCs w:val="26"/>
-        </w:rPr>
-      </w:pPr>
-      <w:r>
-        <w:br w:type="page"/>
-      </w:r>
-    </w:p>
-    <w:p>
-      <w:pPr>
-        <w:pStyle w:val="Heading2"/>
-      </w:pPr>
-      <w:r>
+        <w:rPr>
+          <w:rFonts w:asciiTheme="minorHAnsi" w:hAnsiTheme="minorHAnsi" w:cstheme="minorHAnsi"/>
+        </w:rPr>
+      </w:pPr>
+      <w:r>
+        <w:rPr>
+          <w:rFonts w:asciiTheme="minorHAnsi" w:hAnsiTheme="minorHAnsi" w:cstheme="minorHAnsi"/>
+        </w:rPr>
         <w:lastRenderedPageBreak/>
         <w:t>Apply</w:t>
       </w:r>
       <w:r>
+        <w:rPr>
+          <w:rFonts w:asciiTheme="minorHAnsi" w:hAnsiTheme="minorHAnsi" w:cstheme="minorHAnsi"/>
+        </w:rPr>
         <w:t xml:space="preserve"> Your Audience Profile</w:t>
       </w:r>
     </w:p>
     <w:p>
       <w:pPr>
         <w:pStyle w:val="Boxed"/>
+        <w:spacing w:after="0"/>
+        <w:rPr>
+          <w:sz w:val="24"/>
+          <w:szCs w:val="24"/>
+        </w:rPr>
+      </w:pPr>
+      <w:r>
+        <w:rPr>
+          <w:sz w:val="24"/>
+          <w:szCs w:val="24"/>
+        </w:rPr>
+        <w:t xml:space="preserve">Which group member(s) worked on this section? </w:t>
+      </w:r>
+    </w:p>
+    <w:p>
+      <w:pPr>
+        <w:pStyle w:val="Boxed"/>
+        <w:spacing w:after="0"/>
+        <w:rPr>
+          <w:sz w:val="24"/>
+          <w:szCs w:val="24"/>
+        </w:rPr>
+      </w:pPr>
+      <w:r>
+        <w:rPr>
+          <w:sz w:val="24"/>
+          <w:szCs w:val="24"/>
+        </w:rPr>
+        <w:t>Responsible for this section:</w:t>
+      </w:r>
+    </w:p>
+    <w:p>
+      <w:pPr>
+        <w:pStyle w:val="Boxed"/>
+        <w:spacing w:after="120"/>
+        <w:rPr>
+          <w:sz w:val="24"/>
+          <w:szCs w:val="24"/>
+        </w:rPr>
+      </w:pPr>
+      <w:r>
+        <w:rPr>
+          <w:sz w:val="24"/>
+          <w:szCs w:val="24"/>
+        </w:rPr>
+        <w:t xml:space="preserve">Helpers: </w:t>
+      </w:r>
+    </w:p>
+    <w:p>
+      <w:pPr>
+        <w:pStyle w:val="Boxed"/>
+        <w:spacing w:after="120"/>
         <w:rPr>
           <w:i/>
           <w:iCs/>
@@ -1309,7 +1497,7 @@
           <w:sz w:val="24"/>
           <w:szCs w:val="24"/>
         </w:rPr>
-        <w:t xml:space="preserve">Consider all the information you have gathered about </w:t>
+        <w:t xml:space="preserve">Consider all the information you have gathered about the </w:t>
       </w:r>
       <w:r>
         <w:rPr>
@@ -1318,7 +1506,7 @@
           <w:sz w:val="24"/>
           <w:szCs w:val="24"/>
         </w:rPr>
-        <w:t xml:space="preserve">the </w:t>
+        <w:t>Report’s Primary Reader</w:t>
       </w:r>
       <w:r>
         <w:rPr>
@@ -1327,7 +1515,7 @@
           <w:sz w:val="24"/>
           <w:szCs w:val="24"/>
         </w:rPr>
-        <w:t>decision-maker</w:t>
+        <w:t xml:space="preserve"> </w:t>
       </w:r>
       <w:r>
         <w:rPr>
@@ -1336,93 +1524,55 @@
           <w:sz w:val="24"/>
           <w:szCs w:val="24"/>
         </w:rPr>
+        <w:t>and make decisions about how your audience will influence your report by answering the questions below.</w:t>
+      </w:r>
+    </w:p>
+    <w:p>
+      <w:pPr>
+        <w:pStyle w:val="Boxed"/>
+        <w:spacing w:after="120"/>
+        <w:rPr>
+          <w:sz w:val="24"/>
+          <w:szCs w:val="24"/>
+        </w:rPr>
+      </w:pPr>
+      <w:r>
+        <w:rPr>
+          <w:sz w:val="24"/>
+          <w:szCs w:val="24"/>
+        </w:rPr>
+        <w:t xml:space="preserve">Suggest some ways you can draw your </w:t>
+      </w:r>
+      <w:r>
+        <w:rPr>
+          <w:sz w:val="24"/>
+          <w:szCs w:val="24"/>
+        </w:rPr>
+        <w:t>Primary Reader</w:t>
+      </w:r>
+      <w:r>
+        <w:rPr>
+          <w:sz w:val="24"/>
+          <w:szCs w:val="24"/>
+        </w:rPr>
+        <w:t xml:space="preserve"> into your report, based on your audience profile. What hook</w:t>
+      </w:r>
+      <w:r>
+        <w:rPr>
+          <w:sz w:val="24"/>
+          <w:szCs w:val="24"/>
+        </w:rPr>
+        <w:t>(s)</w:t>
+      </w:r>
+      <w:r>
+        <w:rPr>
+          <w:sz w:val="24"/>
+          <w:szCs w:val="24"/>
+        </w:rPr>
         <w:t xml:space="preserve"> </w:t>
       </w:r>
       <w:r>
         <w:rPr>
-          <w:i/>
-          <w:iCs/>
-          <w:sz w:val="24"/>
-          <w:szCs w:val="24"/>
-        </w:rPr>
-        <w:t>and</w:t>
-      </w:r>
-      <w:r>
-        <w:rPr>
-          <w:i/>
-          <w:iCs/>
-          <w:sz w:val="24"/>
-          <w:szCs w:val="24"/>
-        </w:rPr>
-        <w:t xml:space="preserve"> make decisions about how your audience will influence your report by answering the questions below.</w:t>
-      </w:r>
-    </w:p>
-    <w:p>
-      <w:pPr>
-        <w:pStyle w:val="Boxed"/>
-        <w:rPr>
-          <w:sz w:val="24"/>
-          <w:szCs w:val="24"/>
-        </w:rPr>
-      </w:pPr>
-      <w:r>
-        <w:rPr>
-          <w:sz w:val="24"/>
-          <w:szCs w:val="24"/>
-        </w:rPr>
-        <w:t>Suggest some ways you can</w:t>
-      </w:r>
-      <w:r>
-        <w:rPr>
-          <w:sz w:val="24"/>
-          <w:szCs w:val="24"/>
-        </w:rPr>
-        <w:t xml:space="preserve"> draw your decision-maker into your report</w:t>
-      </w:r>
-      <w:r>
-        <w:rPr>
-          <w:sz w:val="24"/>
-          <w:szCs w:val="24"/>
-        </w:rPr>
-        <w:t>, b</w:t>
-      </w:r>
-      <w:r>
-        <w:rPr>
-          <w:sz w:val="24"/>
-          <w:szCs w:val="24"/>
-        </w:rPr>
-        <w:t>ased on your audience profile</w:t>
-      </w:r>
-      <w:r>
-        <w:rPr>
-          <w:sz w:val="24"/>
-          <w:szCs w:val="24"/>
-        </w:rPr>
-        <w:t>.</w:t>
-      </w:r>
-      <w:r>
-        <w:rPr>
-          <w:sz w:val="24"/>
-          <w:szCs w:val="24"/>
-        </w:rPr>
-        <w:t xml:space="preserve"> What hook</w:t>
-      </w:r>
-      <w:r>
-        <w:rPr>
-          <w:sz w:val="24"/>
-          <w:szCs w:val="24"/>
-        </w:rPr>
-        <w:t>(s)</w:t>
-      </w:r>
-      <w:r>
-        <w:rPr>
-          <w:sz w:val="24"/>
-          <w:szCs w:val="24"/>
-        </w:rPr>
-        <w:t xml:space="preserve"> </w:t>
-      </w:r>
-      <w:r>
-        <w:rPr>
           <w:sz w:val="24"/>
           <w:szCs w:val="24"/>
         </w:rPr>
@@ -1439,40 +1589,58 @@
     <w:p>
       <w:pPr>
         <w:pStyle w:val="Boxed"/>
-        <w:rPr>
-          <w:sz w:val="24"/>
-          <w:szCs w:val="24"/>
-        </w:rPr>
-      </w:pPr>
-    </w:p>
-    <w:p>
-      <w:pPr>
-        <w:pStyle w:val="Boxed"/>
-        <w:rPr>
-          <w:sz w:val="24"/>
-          <w:szCs w:val="24"/>
-        </w:rPr>
-      </w:pPr>
-      <w:r>
-        <w:rPr>
-          <w:sz w:val="24"/>
-          <w:szCs w:val="24"/>
-        </w:rPr>
-        <w:t>What plain language considerations will you keep in mind as you collaborate on your report? What writing style and readability level will be best for your decision-maker?</w:t>
-      </w:r>
-    </w:p>
-    <w:p>
-      <w:pPr>
-        <w:pStyle w:val="Boxed"/>
-        <w:rPr>
-          <w:sz w:val="24"/>
-          <w:szCs w:val="24"/>
-        </w:rPr>
-      </w:pPr>
-    </w:p>
-    <w:p>
-      <w:pPr>
-        <w:pStyle w:val="Boxed"/>
+        <w:spacing w:after="120"/>
+        <w:rPr>
+          <w:sz w:val="24"/>
+          <w:szCs w:val="24"/>
+        </w:rPr>
+      </w:pPr>
+    </w:p>
+    <w:p>
+      <w:pPr>
+        <w:pStyle w:val="Boxed"/>
+        <w:spacing w:after="120"/>
+        <w:rPr>
+          <w:sz w:val="24"/>
+          <w:szCs w:val="24"/>
+        </w:rPr>
+      </w:pPr>
+      <w:r>
+        <w:rPr>
+          <w:sz w:val="24"/>
+          <w:szCs w:val="24"/>
+        </w:rPr>
+        <w:t xml:space="preserve">What plain language considerations will you keep in mind as you collaborate on your report? What writing style and readability level will be best for your </w:t>
+      </w:r>
+      <w:r>
+        <w:rPr>
+          <w:sz w:val="24"/>
+          <w:szCs w:val="24"/>
+        </w:rPr>
+        <w:t>Primary Reader</w:t>
+      </w:r>
+      <w:r>
+        <w:rPr>
+          <w:sz w:val="24"/>
+          <w:szCs w:val="24"/>
+        </w:rPr>
+        <w:t>?</w:t>
+      </w:r>
+    </w:p>
+    <w:p>
+      <w:pPr>
+        <w:pStyle w:val="Boxed"/>
+        <w:spacing w:after="120"/>
+        <w:rPr>
+          <w:sz w:val="24"/>
+          <w:szCs w:val="24"/>
+        </w:rPr>
+      </w:pPr>
+    </w:p>
+    <w:p>
+      <w:pPr>
+        <w:pStyle w:val="Boxed"/>
+        <w:spacing w:after="120"/>
         <w:rPr>
           <w:sz w:val="24"/>
           <w:szCs w:val="24"/>
@@ -1490,7 +1658,7 @@
           <w:sz w:val="24"/>
           <w:szCs w:val="24"/>
         </w:rPr>
-        <w:t>decision-maker</w:t>
+        <w:t>Primary Reader</w:t>
       </w:r>
       <w:r>
         <w:rPr>
@@ -1503,15 +1671,17 @@
     <w:p>
       <w:pPr>
         <w:pStyle w:val="Boxed"/>
-        <w:rPr>
-          <w:sz w:val="24"/>
-          <w:szCs w:val="24"/>
-        </w:rPr>
-      </w:pPr>
-    </w:p>
-    <w:p>
-      <w:pPr>
-        <w:pStyle w:val="Boxed"/>
+        <w:spacing w:after="120"/>
+        <w:rPr>
+          <w:sz w:val="24"/>
+          <w:szCs w:val="24"/>
+        </w:rPr>
+      </w:pPr>
+    </w:p>
+    <w:p>
+      <w:pPr>
+        <w:pStyle w:val="Boxed"/>
+        <w:spacing w:after="120"/>
         <w:rPr>
           <w:sz w:val="24"/>
           <w:szCs w:val="24"/>
@@ -1529,7 +1699,7 @@
           <w:sz w:val="24"/>
           <w:szCs w:val="24"/>
         </w:rPr>
-        <w:t>decision-maker</w:t>
+        <w:t>Primary Reader</w:t>
       </w:r>
       <w:r>
         <w:rPr>
@@ -1542,6 +1712,7 @@
     <w:p>
       <w:pPr>
         <w:pStyle w:val="Boxed"/>
+        <w:spacing w:after="120"/>
         <w:rPr>
           <w:sz w:val="24"/>
           <w:szCs w:val="24"/>
@@ -1560,7 +1731,7 @@
 </file>
 
 <file path=word/endnotes.xml><?xml version="1.0" encoding="utf-8"?>
-<w:endnotes xmlns:wpc="http://schemas.microsoft.com/office/word/2010/wordprocessingCanvas" xmlns:cx="http://schemas.microsoft.com/office/drawing/2014/chartex" xmlns:cx1="http://schemas.microsoft.com/office/drawing/2015/9/8/chartex" xmlns:cx2="http://schemas.microsoft.com/office/drawing/2015/10/21/chartex" xmlns:cx3="http://schemas.microsoft.com/office/drawing/2016/5/9/chartex" xmlns:cx4="http://schemas.microsoft.com/office/drawing/2016/5/10/chartex" xmlns:cx5="http://schemas.microsoft.com/office/drawing/2016/5/11/chartex" xmlns:cx6="http://schemas.microsoft.com/office/drawing/2016/5/12/chartex" xmlns:cx7="http://schemas.microsoft.com/office/drawing/2016/5/13/chartex" xmlns:cx8="http://schemas.microsoft.com/office/drawing/2016/5/14/chartex" xmlns:mc="http://schemas.openxmlformats.org/markup-compatibility/2006" xmlns:aink="http://schemas.microsoft.com/office/drawing/2016/ink" xmlns:am3d="http://schemas.microsoft.com/office/drawing/2017/model3d" xmlns:o="urn:schemas-microsoft-com:office:office" xmlns:oel="http://schemas.microsoft.com/office/2019/extlst" xmlns:r="http://schemas.openxmlformats.org/officeDocument/2006/relationships" xmlns:m="http://schemas.openxmlformats.org/officeDocument/2006/math" xmlns:v="urn:schemas-microsoft-com:vml" xmlns:wp14="http://schemas.microsoft.com/office/word/2010/wordprocessingDrawing" xmlns:wp="http://schemas.openxmlformats.org/drawingml/2006/wordprocessingDrawing" xmlns:w10="urn:schemas-microsoft-com:office:word" xmlns:w="http://schemas.openxmlformats.org/wordprocessingml/2006/main" xmlns:w14="http://schemas.microsoft.com/office/word/2010/wordml" xmlns:w15="http://schemas.microsoft.com/office/word/2012/wordml" xmlns:w16cex="http://schemas.microsoft.com/office/word/2018/wordml/cex" xmlns:w16cid="http://schemas.microsoft.com/office/word/2016/wordml/cid" xmlns:w16="http://schemas.microsoft.com/office/word/2018/wordml" xmlns:w16sdtdh="http://schemas.microsoft.com/office/word/2020/wordml/sdtdatahash" xmlns:w16se="http://schemas.microsoft.com/office/word/2015/wordml/symex" xmlns:wpg="http://schemas.microsoft.com/office/word/2010/wordprocessingGroup" xmlns:wpi="http://schemas.microsoft.com/office/word/2010/wordprocessingInk" xmlns:wne="http://schemas.microsoft.com/office/word/2006/wordml" xmlns:wps="http://schemas.microsoft.com/office/word/2010/wordprocessingShape" mc:Ignorable="w14 w15 w16se w16cid w16 w16cex w16sdtdh wp14">
+<w:endnotes xmlns:wpc="http://schemas.microsoft.com/office/word/2010/wordprocessingCanvas" xmlns:cx="http://schemas.microsoft.com/office/drawing/2014/chartex" xmlns:cx1="http://schemas.microsoft.com/office/drawing/2015/9/8/chartex" xmlns:cx2="http://schemas.microsoft.com/office/drawing/2015/10/21/chartex" xmlns:cx3="http://schemas.microsoft.com/office/drawing/2016/5/9/chartex" xmlns:cx4="http://schemas.microsoft.com/office/drawing/2016/5/10/chartex" xmlns:cx5="http://schemas.microsoft.com/office/drawing/2016/5/11/chartex" xmlns:cx6="http://schemas.microsoft.com/office/drawing/2016/5/12/chartex" xmlns:cx7="http://schemas.microsoft.com/office/drawing/2016/5/13/chartex" xmlns:cx8="http://schemas.microsoft.com/office/drawing/2016/5/14/chartex" xmlns:mc="http://schemas.openxmlformats.org/markup-compatibility/2006" xmlns:aink="http://schemas.microsoft.com/office/drawing/2016/ink" xmlns:am3d="http://schemas.microsoft.com/office/drawing/2017/model3d" xmlns:o="urn:schemas-microsoft-com:office:office" xmlns:oel="http://schemas.microsoft.com/office/2019/extlst" xmlns:r="http://schemas.openxmlformats.org/officeDocument/2006/relationships" xmlns:m="http://schemas.openxmlformats.org/officeDocument/2006/math" xmlns:v="urn:schemas-microsoft-com:vml" xmlns:wp14="http://schemas.microsoft.com/office/word/2010/wordprocessingDrawing" xmlns:wp="http://schemas.openxmlformats.org/drawingml/2006/wordprocessingDrawing" xmlns:w10="urn:schemas-microsoft-com:office:word" xmlns:w="http://schemas.openxmlformats.org/wordprocessingml/2006/main" xmlns:w14="http://schemas.microsoft.com/office/word/2010/wordml" xmlns:w15="http://schemas.microsoft.com/office/word/2012/wordml" xmlns:w16cex="http://schemas.microsoft.com/office/word/2018/wordml/cex" xmlns:w16cid="http://schemas.microsoft.com/office/word/2016/wordml/cid" xmlns:w16="http://schemas.microsoft.com/office/word/2018/wordml" xmlns:w16du="http://schemas.microsoft.com/office/word/2023/wordml/word16du" xmlns:w16sdtdh="http://schemas.microsoft.com/office/word/2020/wordml/sdtdatahash" xmlns:w16se="http://schemas.microsoft.com/office/word/2015/wordml/symex" xmlns:wpg="http://schemas.microsoft.com/office/word/2010/wordprocessingGroup" xmlns:wpi="http://schemas.microsoft.com/office/word/2010/wordprocessingInk" xmlns:wne="http://schemas.microsoft.com/office/word/2006/wordml" xmlns:wps="http://schemas.microsoft.com/office/word/2010/wordprocessingShape" mc:Ignorable="w14 w15 w16se w16cid w16 w16cex w16sdtdh w16du wp14">
   <w:endnote w:type="separator" w:id="-1">
     <w:p>
       <w:pPr>
@@ -1585,7 +1756,7 @@
 </file>
 
 <file path=word/footer1.xml><?xml version="1.0" encoding="utf-8"?>
-<w:ftr xmlns:wpc="http://schemas.microsoft.com/office/word/2010/wordprocessingCanvas" xmlns:cx="http://schemas.microsoft.com/office/drawing/2014/chartex" xmlns:cx1="http://schemas.microsoft.com/office/drawing/2015/9/8/chartex" xmlns:cx2="http://schemas.microsoft.com/office/drawing/2015/10/21/chartex" xmlns:cx3="http://schemas.microsoft.com/office/drawing/2016/5/9/chartex" xmlns:cx4="http://schemas.microsoft.com/office/drawing/2016/5/10/chartex" xmlns:cx5="http://schemas.microsoft.com/office/drawing/2016/5/11/chartex" xmlns:cx6="http://schemas.microsoft.com/office/drawing/2016/5/12/chartex" xmlns:cx7="http://schemas.microsoft.com/office/drawing/2016/5/13/chartex" xmlns:cx8="http://schemas.microsoft.com/office/drawing/2016/5/14/chartex" xmlns:mc="http://schemas.openxmlformats.org/markup-compatibility/2006" xmlns:aink="http://schemas.microsoft.com/office/drawing/2016/ink" xmlns:am3d="http://schemas.microsoft.com/office/drawing/2017/model3d" xmlns:o="urn:schemas-microsoft-com:office:office" xmlns:oel="http://schemas.microsoft.com/office/2019/extlst" xmlns:r="http://schemas.openxmlformats.org/officeDocument/2006/relationships" xmlns:m="http://schemas.openxmlformats.org/officeDocument/2006/math" xmlns:v="urn:schemas-microsoft-com:vml" xmlns:wp14="http://schemas.microsoft.com/office/word/2010/wordprocessingDrawing" xmlns:wp="http://schemas.openxmlformats.org/drawingml/2006/wordprocessingDrawing" xmlns:w10="urn:schemas-microsoft-com:office:word" xmlns:w="http://schemas.openxmlformats.org/wordprocessingml/2006/main" xmlns:w14="http://schemas.microsoft.com/office/word/2010/wordml" xmlns:w15="http://schemas.microsoft.com/office/word/2012/wordml" xmlns:w16cex="http://schemas.microsoft.com/office/word/2018/wordml/cex" xmlns:w16cid="http://schemas.microsoft.com/office/word/2016/wordml/cid" xmlns:w16="http://schemas.microsoft.com/office/word/2018/wordml" xmlns:w16sdtdh="http://schemas.microsoft.com/office/word/2020/wordml/sdtdatahash" xmlns:w16se="http://schemas.microsoft.com/office/word/2015/wordml/symex" xmlns:wpg="http://schemas.microsoft.com/office/word/2010/wordprocessingGroup" xmlns:wpi="http://schemas.microsoft.com/office/word/2010/wordprocessingInk" xmlns:wne="http://schemas.microsoft.com/office/word/2006/wordml" xmlns:wps="http://schemas.microsoft.com/office/word/2010/wordprocessingShape" mc:Ignorable="w14 w15 w16se w16cid w16 w16cex w16sdtdh wp14">
+<w:ftr xmlns:wpc="http://schemas.microsoft.com/office/word/2010/wordprocessingCanvas" xmlns:cx="http://schemas.microsoft.com/office/drawing/2014/chartex" xmlns:cx1="http://schemas.microsoft.com/office/drawing/2015/9/8/chartex" xmlns:cx2="http://schemas.microsoft.com/office/drawing/2015/10/21/chartex" xmlns:cx3="http://schemas.microsoft.com/office/drawing/2016/5/9/chartex" xmlns:cx4="http://schemas.microsoft.com/office/drawing/2016/5/10/chartex" xmlns:cx5="http://schemas.microsoft.com/office/drawing/2016/5/11/chartex" xmlns:cx6="http://schemas.microsoft.com/office/drawing/2016/5/12/chartex" xmlns:cx7="http://schemas.microsoft.com/office/drawing/2016/5/13/chartex" xmlns:cx8="http://schemas.microsoft.com/office/drawing/2016/5/14/chartex" xmlns:mc="http://schemas.openxmlformats.org/markup-compatibility/2006" xmlns:aink="http://schemas.microsoft.com/office/drawing/2016/ink" xmlns:am3d="http://schemas.microsoft.com/office/drawing/2017/model3d" xmlns:o="urn:schemas-microsoft-com:office:office" xmlns:oel="http://schemas.microsoft.com/office/2019/extlst" xmlns:r="http://schemas.openxmlformats.org/officeDocument/2006/relationships" xmlns:m="http://schemas.openxmlformats.org/officeDocument/2006/math" xmlns:v="urn:schemas-microsoft-com:vml" xmlns:wp14="http://schemas.microsoft.com/office/word/2010/wordprocessingDrawing" xmlns:wp="http://schemas.openxmlformats.org/drawingml/2006/wordprocessingDrawing" xmlns:w10="urn:schemas-microsoft-com:office:word" xmlns:w="http://schemas.openxmlformats.org/wordprocessingml/2006/main" xmlns:w14="http://schemas.microsoft.com/office/word/2010/wordml" xmlns:w15="http://schemas.microsoft.com/office/word/2012/wordml" xmlns:w16cex="http://schemas.microsoft.com/office/word/2018/wordml/cex" xmlns:w16cid="http://schemas.microsoft.com/office/word/2016/wordml/cid" xmlns:w16="http://schemas.microsoft.com/office/word/2018/wordml" xmlns:w16du="http://schemas.microsoft.com/office/word/2023/wordml/word16du" xmlns:w16sdtdh="http://schemas.microsoft.com/office/word/2020/wordml/sdtdatahash" xmlns:w16se="http://schemas.microsoft.com/office/word/2015/wordml/symex" xmlns:wpg="http://schemas.microsoft.com/office/word/2010/wordprocessingGroup" xmlns:wpi="http://schemas.microsoft.com/office/word/2010/wordprocessingInk" xmlns:wne="http://schemas.microsoft.com/office/word/2006/wordml" xmlns:wps="http://schemas.microsoft.com/office/word/2010/wordprocessingShape" mc:Ignorable="w14 w15 w16se w16cid w16 w16cex w16sdtdh w16du wp14">
   <w:sdt>
     <w:sdtPr>
       <w:id w:val="-742641170"/>
@@ -1690,55 +1861,7 @@
           <w:szCs w:val="16"/>
           <w:shd w:val="clear" w:color="auto" w:fill="FFFFFF"/>
         </w:rPr>
-        <w:t>CC Attribution-</w:t>
-      </w:r>
-      <w:proofErr w:type="spellStart"/>
-      <w:r>
-        <w:rPr>
-          <w:rStyle w:val="Hyperlink"/>
-          <w:rFonts w:ascii="Calibri" w:hAnsi="Calibri" w:cs="Calibri"/>
-          <w:color w:val="1155CC"/>
-          <w:sz w:val="16"/>
-          <w:szCs w:val="16"/>
-          <w:shd w:val="clear" w:color="auto" w:fill="FFFFFF"/>
-        </w:rPr>
-        <w:t>NonCommercial</w:t>
-      </w:r>
-      <w:proofErr w:type="spellEnd"/>
-      <w:r>
-        <w:rPr>
-          <w:rStyle w:val="Hyperlink"/>
-          <w:rFonts w:ascii="Calibri" w:hAnsi="Calibri" w:cs="Calibri"/>
-          <w:color w:val="1155CC"/>
-          <w:sz w:val="16"/>
-          <w:szCs w:val="16"/>
-          <w:shd w:val="clear" w:color="auto" w:fill="FFFFFF"/>
-        </w:rPr>
-        <w:t>-</w:t>
-      </w:r>
-      <w:proofErr w:type="spellStart"/>
-      <w:r>
-        <w:rPr>
-          <w:rStyle w:val="Hyperlink"/>
-          <w:rFonts w:ascii="Calibri" w:hAnsi="Calibri" w:cs="Calibri"/>
-          <w:color w:val="1155CC"/>
-          <w:sz w:val="16"/>
-          <w:szCs w:val="16"/>
-          <w:shd w:val="clear" w:color="auto" w:fill="FFFFFF"/>
-        </w:rPr>
-        <w:t>ShareAlike</w:t>
-      </w:r>
-      <w:proofErr w:type="spellEnd"/>
-      <w:r>
-        <w:rPr>
-          <w:rStyle w:val="Hyperlink"/>
-          <w:rFonts w:ascii="Calibri" w:hAnsi="Calibri" w:cs="Calibri"/>
-          <w:color w:val="1155CC"/>
-          <w:sz w:val="16"/>
-          <w:szCs w:val="16"/>
-          <w:shd w:val="clear" w:color="auto" w:fill="FFFFFF"/>
-        </w:rPr>
-        <w:t xml:space="preserve"> 4.0 International</w:t>
+        <w:t>CC Attribution-NonCommercial-ShareAlike 4.0 International</w:t>
       </w:r>
     </w:hyperlink>
     <w:r>
@@ -1768,7 +1891,7 @@
 </file>
 
 <file path=word/footnotes.xml><?xml version="1.0" encoding="utf-8"?>
-<w:footnotes xmlns:wpc="http://schemas.microsoft.com/office/word/2010/wordprocessingCanvas" xmlns:cx="http://schemas.microsoft.com/office/drawing/2014/chartex" xmlns:cx1="http://schemas.microsoft.com/office/drawing/2015/9/8/chartex" xmlns:cx2="http://schemas.microsoft.com/office/drawing/2015/10/21/chartex" xmlns:cx3="http://schemas.microsoft.com/office/drawing/2016/5/9/chartex" xmlns:cx4="http://schemas.microsoft.com/office/drawing/2016/5/10/chartex" xmlns:cx5="http://schemas.microsoft.com/office/drawing/2016/5/11/chartex" xmlns:cx6="http://schemas.microsoft.com/office/drawing/2016/5/12/chartex" xmlns:cx7="http://schemas.microsoft.com/office/drawing/2016/5/13/chartex" xmlns:cx8="http://schemas.microsoft.com/office/drawing/2016/5/14/chartex" xmlns:mc="http://schemas.openxmlformats.org/markup-compatibility/2006" xmlns:aink="http://schemas.microsoft.com/office/drawing/2016/ink" xmlns:am3d="http://schemas.microsoft.com/office/drawing/2017/model3d" xmlns:o="urn:schemas-microsoft-com:office:office" xmlns:oel="http://schemas.microsoft.com/office/2019/extlst" xmlns:r="http://schemas.openxmlformats.org/officeDocument/2006/relationships" xmlns:m="http://schemas.openxmlformats.org/officeDocument/2006/math" xmlns:v="urn:schemas-microsoft-com:vml" xmlns:wp14="http://schemas.microsoft.com/office/word/2010/wordprocessingDrawing" xmlns:wp="http://schemas.openxmlformats.org/drawingml/2006/wordprocessingDrawing" xmlns:w10="urn:schemas-microsoft-com:office:word" xmlns:w="http://schemas.openxmlformats.org/wordprocessingml/2006/main" xmlns:w14="http://schemas.microsoft.com/office/word/2010/wordml" xmlns:w15="http://schemas.microsoft.com/office/word/2012/wordml" xmlns:w16cex="http://schemas.microsoft.com/office/word/2018/wordml/cex" xmlns:w16cid="http://schemas.microsoft.com/office/word/2016/wordml/cid" xmlns:w16="http://schemas.microsoft.com/office/word/2018/wordml" xmlns:w16sdtdh="http://schemas.microsoft.com/office/word/2020/wordml/sdtdatahash" xmlns:w16se="http://schemas.microsoft.com/office/word/2015/wordml/symex" xmlns:wpg="http://schemas.microsoft.com/office/word/2010/wordprocessingGroup" xmlns:wpi="http://schemas.microsoft.com/office/word/2010/wordprocessingInk" xmlns:wne="http://schemas.microsoft.com/office/word/2006/wordml" xmlns:wps="http://schemas.microsoft.com/office/word/2010/wordprocessingShape" mc:Ignorable="w14 w15 w16se w16cid w16 w16cex w16sdtdh wp14">
+<w:footnotes xmlns:wpc="http://schemas.microsoft.com/office/word/2010/wordprocessingCanvas" xmlns:cx="http://schemas.microsoft.com/office/drawing/2014/chartex" xmlns:cx1="http://schemas.microsoft.com/office/drawing/2015/9/8/chartex" xmlns:cx2="http://schemas.microsoft.com/office/drawing/2015/10/21/chartex" xmlns:cx3="http://schemas.microsoft.com/office/drawing/2016/5/9/chartex" xmlns:cx4="http://schemas.microsoft.com/office/drawing/2016/5/10/chartex" xmlns:cx5="http://schemas.microsoft.com/office/drawing/2016/5/11/chartex" xmlns:cx6="http://schemas.microsoft.com/office/drawing/2016/5/12/chartex" xmlns:cx7="http://schemas.microsoft.com/office/drawing/2016/5/13/chartex" xmlns:cx8="http://schemas.microsoft.com/office/drawing/2016/5/14/chartex" xmlns:mc="http://schemas.openxmlformats.org/markup-compatibility/2006" xmlns:aink="http://schemas.microsoft.com/office/drawing/2016/ink" xmlns:am3d="http://schemas.microsoft.com/office/drawing/2017/model3d" xmlns:o="urn:schemas-microsoft-com:office:office" xmlns:oel="http://schemas.microsoft.com/office/2019/extlst" xmlns:r="http://schemas.openxmlformats.org/officeDocument/2006/relationships" xmlns:m="http://schemas.openxmlformats.org/officeDocument/2006/math" xmlns:v="urn:schemas-microsoft-com:vml" xmlns:wp14="http://schemas.microsoft.com/office/word/2010/wordprocessingDrawing" xmlns:wp="http://schemas.openxmlformats.org/drawingml/2006/wordprocessingDrawing" xmlns:w10="urn:schemas-microsoft-com:office:word" xmlns:w="http://schemas.openxmlformats.org/wordprocessingml/2006/main" xmlns:w14="http://schemas.microsoft.com/office/word/2010/wordml" xmlns:w15="http://schemas.microsoft.com/office/word/2012/wordml" xmlns:w16cex="http://schemas.microsoft.com/office/word/2018/wordml/cex" xmlns:w16cid="http://schemas.microsoft.com/office/word/2016/wordml/cid" xmlns:w16="http://schemas.microsoft.com/office/word/2018/wordml" xmlns:w16du="http://schemas.microsoft.com/office/word/2023/wordml/word16du" xmlns:w16sdtdh="http://schemas.microsoft.com/office/word/2020/wordml/sdtdatahash" xmlns:w16se="http://schemas.microsoft.com/office/word/2015/wordml/symex" xmlns:wpg="http://schemas.microsoft.com/office/word/2010/wordprocessingGroup" xmlns:wpi="http://schemas.microsoft.com/office/word/2010/wordprocessingInk" xmlns:wne="http://schemas.microsoft.com/office/word/2006/wordml" xmlns:wps="http://schemas.microsoft.com/office/word/2010/wordprocessingShape" mc:Ignorable="w14 w15 w16se w16cid w16 w16cex w16sdtdh w16du wp14">
   <w:footnote w:type="separator" w:id="-1">
     <w:p>
       <w:pPr>
@@ -1793,7 +1916,7 @@
 </file>
 
 <file path=word/styles.xml><?xml version="1.0" encoding="utf-8"?>
-<w:styles xmlns:mc="http://schemas.openxmlformats.org/markup-compatibility/2006" xmlns:r="http://schemas.openxmlformats.org/officeDocument/2006/relationships" xmlns:w="http://schemas.openxmlformats.org/wordprocessingml/2006/main" xmlns:w14="http://schemas.microsoft.com/office/word/2010/wordml" xmlns:w15="http://schemas.microsoft.com/office/word/2012/wordml" xmlns:w16cex="http://schemas.microsoft.com/office/word/2018/wordml/cex" xmlns:w16cid="http://schemas.microsoft.com/office/word/2016/wordml/cid" xmlns:w16="http://schemas.microsoft.com/office/word/2018/wordml" xmlns:w16sdtdh="http://schemas.microsoft.com/office/word/2020/wordml/sdtdatahash" xmlns:w16se="http://schemas.microsoft.com/office/word/2015/wordml/symex" mc:Ignorable="w14 w15 w16se w16cid w16 w16cex w16sdtdh">
+<w:styles xmlns:mc="http://schemas.openxmlformats.org/markup-compatibility/2006" xmlns:r="http://schemas.openxmlformats.org/officeDocument/2006/relationships" xmlns:w="http://schemas.openxmlformats.org/wordprocessingml/2006/main" xmlns:w14="http://schemas.microsoft.com/office/word/2010/wordml" xmlns:w15="http://schemas.microsoft.com/office/word/2012/wordml" xmlns:w16cex="http://schemas.microsoft.com/office/word/2018/wordml/cex" xmlns:w16cid="http://schemas.microsoft.com/office/word/2016/wordml/cid" xmlns:w16="http://schemas.microsoft.com/office/word/2018/wordml" xmlns:w16du="http://schemas.microsoft.com/office/word/2023/wordml/word16du" xmlns:w16sdtdh="http://schemas.microsoft.com/office/word/2020/wordml/sdtdatahash" xmlns:w16se="http://schemas.microsoft.com/office/word/2015/wordml/symex" mc:Ignorable="w14 w15 w16se w16cid w16 w16cex w16sdtdh w16du">
   <w:docDefaults>
     <w:rPrDefault>
       <w:rPr>

</xml_diff>